<commit_message>
nog wat foto's en onderwerp site aanpassing
</commit_message>
<xml_diff>
--- a/Onderwerp langlopende taak.docx
+++ b/Onderwerp langlopende taak.docx
@@ -71,6 +71,9 @@
       <w:r>
         <w:t>Artiestenlijst</w:t>
       </w:r>
+      <w:r>
+        <w:t xml:space="preserve"> (overzicht)</w:t>
+      </w:r>
     </w:p>
     <w:p>
       <w:pPr>
@@ -93,7 +96,7 @@
         </w:numPr>
       </w:pPr>
       <w:r>
-        <w:t xml:space="preserve">Feedback </w:t>
+        <w:t>contact</w:t>
       </w:r>
     </w:p>
     <w:p>
@@ -137,22 +140,47 @@
     </w:p>
     <w:p>
       <w:r>
-        <w:t>Daarom heb ik deze site ontwikkeld om Belgische hip hop meer tot bij de mensen te brengen. Omdat dit zeer underrated is.</w:t>
-      </w:r>
-    </w:p>
-    <w:p>
-      <w:r>
-        <w:t>Op deze site vind u de 5 bekendste rappers. Deze worden kort besproken en zo kan je ze ook beter leren kennen en ook kennis maken met hun nummers.</w:t>
-      </w:r>
-    </w:p>
-    <w:p>
-      <w:r>
-        <w:t>Ook vind u een pagina met een zelfgemaakte playlist waarin de besproken artiesten staan en nog veel meer. Zo leer je ook ineens de kleinere artiesten kennen.</w:t>
-      </w:r>
-    </w:p>
-    <w:p>
-      <w:r>
-        <w:t>En natuurlijk kan je ook wat feedback achterlaten voor wat er beter kan of als je problemen ondervind bij het gebruik van de site.</w:t>
+        <w:t xml:space="preserve">Daarom heb ik deze site ontwikkeld om Belgische hip hop meer tot bij de mensen te brengen. Omdat dit zeer </w:t>
+      </w:r>
+      <w:proofErr w:type="spellStart"/>
+      <w:r>
+        <w:t>underrated</w:t>
+      </w:r>
+      <w:proofErr w:type="spellEnd"/>
+      <w:r>
+        <w:t xml:space="preserve"> is.</w:t>
+      </w:r>
+    </w:p>
+    <w:p>
+      <w:r>
+        <w:t xml:space="preserve">Op deze site vind u de </w:t>
+      </w:r>
+      <w:r>
+        <w:t>6</w:t>
+      </w:r>
+      <w:r>
+        <w:t xml:space="preserve"> bekendste rappers. Deze worden kort besproken en zo kan je ze ook beter leren kennen en ook kennis maken met hun nummers.</w:t>
+      </w:r>
+    </w:p>
+    <w:p>
+      <w:r>
+        <w:t xml:space="preserve">Ook vind u een pagina een zelfgemaakte </w:t>
+      </w:r>
+      <w:proofErr w:type="spellStart"/>
+      <w:r>
+        <w:t>playlist</w:t>
+      </w:r>
+      <w:proofErr w:type="spellEnd"/>
+      <w:r>
+        <w:t xml:space="preserve"> waarin de besproken artiesten staan en nog veel meer. Zo leer je ook ineens de kleinere artiesten kennen.</w:t>
+      </w:r>
+    </w:p>
+    <w:p>
+      <w:r>
+        <w:t xml:space="preserve">En natuurlijk kan je ook contact opnemen met ons </w:t>
+      </w:r>
+      <w:r>
+        <w:t>via de contact pagina. Je kan me natuurlijk ook volgen op sociale media. Dit zal je ook op deze pagina terug vinden.</w:t>
       </w:r>
     </w:p>
     <w:p>
@@ -166,123 +194,110 @@
         <w:t>)</w:t>
       </w:r>
     </w:p>
-    <w:p>
-      <w:r>
-        <w:t>Ook zal ik gebruik maken van sneltoetsen om mij te volgen op sociale media. Hiervoor ga ik gebruik maken van icoontjes. Hier een voorbeeld:</w:t>
-      </w:r>
-    </w:p>
-    <w:p>
+    <w:p/>
+    <w:p/>
+    <w:p>
+      <w:pPr>
+        <w:rPr>
+          <w:u w:val="single"/>
+        </w:rPr>
+      </w:pPr>
+    </w:p>
+    <w:p>
+      <w:pPr>
+        <w:rPr>
+          <w:u w:val="single"/>
+        </w:rPr>
+      </w:pPr>
+    </w:p>
+    <w:p>
+      <w:pPr>
+        <w:rPr>
+          <w:u w:val="single"/>
+        </w:rPr>
+      </w:pPr>
+      <w:r>
+        <w:rPr>
+          <w:u w:val="single"/>
+        </w:rPr>
+        <w:lastRenderedPageBreak/>
+        <w:t>Artiestenlijst</w:t>
+      </w:r>
+      <w:r>
+        <w:rPr>
+          <w:u w:val="single"/>
+        </w:rPr>
+        <w:t>:</w:t>
+      </w:r>
+    </w:p>
+    <w:p>
+      <w:r>
+        <w:t>Hier kan je kiezen tussen de iets bekendere artiesten. Je klikt bijvoorbeeld op 1 van de artiesten en dan kom je uit op een pagina met meer info over de artiest</w:t>
+      </w:r>
+      <w:r>
+        <w:t xml:space="preserve"> en hun </w:t>
+      </w:r>
+      <w:r>
+        <w:t>bekendste albums/nummers.</w:t>
+      </w:r>
+    </w:p>
+    <w:p>
+      <w:r>
+        <w:t>Hier onder zie je welke artiesten ik ga beschrijven:</w:t>
+      </w:r>
+    </w:p>
+    <w:p>
+      <w:pPr>
+        <w:rPr>
+          <w:sz w:val="28"/>
+          <w:szCs w:val="28"/>
+          <w:u w:val="single"/>
+        </w:rPr>
+      </w:pPr>
+      <w:r>
+        <w:rPr>
+          <w:sz w:val="28"/>
+          <w:szCs w:val="28"/>
+          <w:u w:val="single"/>
+        </w:rPr>
+        <w:t xml:space="preserve">Zwangere </w:t>
+      </w:r>
+      <w:proofErr w:type="spellStart"/>
+      <w:r>
+        <w:rPr>
+          <w:sz w:val="28"/>
+          <w:szCs w:val="28"/>
+          <w:u w:val="single"/>
+        </w:rPr>
+        <w:t>guy</w:t>
+      </w:r>
+      <w:proofErr w:type="spellEnd"/>
+      <w:r>
+        <w:rPr>
+          <w:sz w:val="28"/>
+          <w:szCs w:val="28"/>
+          <w:u w:val="single"/>
+        </w:rPr>
+        <w:t>:</w:t>
+      </w:r>
+    </w:p>
+    <w:p>
+      <w:pPr>
+        <w:rPr>
+          <w:sz w:val="28"/>
+          <w:szCs w:val="28"/>
+          <w:u w:val="single"/>
+        </w:rPr>
+      </w:pPr>
       <w:r>
         <w:rPr>
           <w:noProof/>
+          <w:sz w:val="28"/>
+          <w:szCs w:val="28"/>
+          <w:u w:val="single"/>
         </w:rPr>
         <w:drawing>
-          <wp:inline distT="0" distB="0" distL="0" distR="0" wp14:anchorId="73C3415B" wp14:editId="24AF45CF">
-            <wp:extent cx="2583404" cy="487722"/>
-            <wp:effectExtent l="0" t="0" r="7620" b="7620"/>
-            <wp:docPr id="2072246134" name="Afbeelding 1" descr="Afbeelding met logo, wit, Graphics, symbool&#10;&#10;Automatisch gegenereerde beschrijving"/>
-            <wp:cNvGraphicFramePr>
-              <a:graphicFrameLocks xmlns:a="http://schemas.openxmlformats.org/drawingml/2006/main" noChangeAspect="1"/>
-            </wp:cNvGraphicFramePr>
-            <a:graphic xmlns:a="http://schemas.openxmlformats.org/drawingml/2006/main">
-              <a:graphicData uri="http://schemas.openxmlformats.org/drawingml/2006/picture">
-                <pic:pic xmlns:pic="http://schemas.openxmlformats.org/drawingml/2006/picture">
-                  <pic:nvPicPr>
-                    <pic:cNvPr id="2072246134" name="Afbeelding 1" descr="Afbeelding met logo, wit, Graphics, symbool&#10;&#10;Automatisch gegenereerde beschrijving"/>
-                    <pic:cNvPicPr/>
-                  </pic:nvPicPr>
-                  <pic:blipFill>
-                    <a:blip r:embed="rId6"/>
-                    <a:stretch>
-                      <a:fillRect/>
-                    </a:stretch>
-                  </pic:blipFill>
-                  <pic:spPr>
-                    <a:xfrm>
-                      <a:off x="0" y="0"/>
-                      <a:ext cx="2583404" cy="487722"/>
-                    </a:xfrm>
-                    <a:prstGeom prst="rect">
-                      <a:avLst/>
-                    </a:prstGeom>
-                  </pic:spPr>
-                </pic:pic>
-              </a:graphicData>
-            </a:graphic>
-          </wp:inline>
-        </w:drawing>
-      </w:r>
-    </w:p>
-    <w:p/>
-    <w:p>
-      <w:pPr>
-        <w:rPr>
-          <w:u w:val="single"/>
-        </w:rPr>
-      </w:pPr>
-      <w:r>
-        <w:rPr>
-          <w:u w:val="single"/>
-        </w:rPr>
-        <w:t>Artiestenlijst</w:t>
-      </w:r>
-      <w:r>
-        <w:rPr>
-          <w:u w:val="single"/>
-        </w:rPr>
-        <w:t>:</w:t>
-      </w:r>
-    </w:p>
-    <w:p>
-      <w:r>
-        <w:t>Hier kan je kiezen tussen de iets bekendere artiesten. Je klikt bijvoorbeeld op 1 van de artiesten en dan kom je uit op een pagina met meer info over de artiest</w:t>
-      </w:r>
-      <w:r>
-        <w:t xml:space="preserve"> en hun </w:t>
-      </w:r>
-      <w:r>
-        <w:t>bekendste albums/nummers.</w:t>
-      </w:r>
-    </w:p>
-    <w:p>
-      <w:r>
-        <w:t>Hier onder zie je welke artiesten ik ga beschrijven:</w:t>
-      </w:r>
-    </w:p>
-    <w:p>
-      <w:pPr>
-        <w:rPr>
-          <w:sz w:val="28"/>
-          <w:szCs w:val="28"/>
-          <w:u w:val="single"/>
-        </w:rPr>
-      </w:pPr>
-      <w:r>
-        <w:rPr>
-          <w:sz w:val="28"/>
-          <w:szCs w:val="28"/>
-          <w:u w:val="single"/>
-        </w:rPr>
-        <w:t>Zwangere guy:</w:t>
-      </w:r>
-    </w:p>
-    <w:p>
-      <w:pPr>
-        <w:rPr>
-          <w:sz w:val="28"/>
-          <w:szCs w:val="28"/>
-          <w:u w:val="single"/>
-        </w:rPr>
-      </w:pPr>
-      <w:r>
-        <w:rPr>
-          <w:noProof/>
-          <w:sz w:val="28"/>
-          <w:szCs w:val="28"/>
-          <w:u w:val="single"/>
-        </w:rPr>
-        <w:drawing>
-          <wp:inline distT="0" distB="0" distL="0" distR="0" wp14:anchorId="37CD7795" wp14:editId="758F717E">
+          <wp:inline distT="0" distB="0" distL="0" distR="0" wp14:anchorId="37CD7795" wp14:editId="6F6A515A">
             <wp:extent cx="5753100" cy="2788920"/>
             <wp:effectExtent l="0" t="0" r="0" b="0"/>
             <wp:docPr id="1651787191" name="Afbeelding 2"/>
@@ -299,7 +314,7 @@
                     </pic:cNvPicPr>
                   </pic:nvPicPr>
                   <pic:blipFill>
-                    <a:blip r:embed="rId7" cstate="print">
+                    <a:blip r:embed="rId6" cstate="print">
                       <a:extLst>
                         <a:ext uri="{28A0092B-C50C-407E-A947-70E740481C1C}">
                           <a14:useLocalDpi xmlns:a14="http://schemas.microsoft.com/office/drawing/2010/main" val="0"/>
@@ -333,25 +348,126 @@
     </w:p>
     <w:p>
       <w:r>
-        <w:t>Zwangere Guy is de artiestennaam van Gorik van Oudheusden, een Belgische rapper en artiest. Hij is geboren op 16 november 1987 in Brussel, België. Zwangere Guy is deel van de Brusselse rapscene en heeft zich gevestigd als een invloedrijke en veelgeprezen artiest in België. Hier is wat algemene informatie over hem:</w:t>
-      </w:r>
-    </w:p>
-    <w:p/>
-    <w:p>
-      <w:r>
-        <w:t>Muziekcarrière: Zwangere Guy begon zijn muzikale carrière als onderdeel van de Brusselse hiphopgroep STIKSTOF. De groep bracht in 2016 het album "Overlast" uit, dat veel lof kreeg. Later bracht hij zijn soloproject "Wie Is Guy?" uit in 2018, wat hem nog meer bekendheid opleverde. Dit album wordt vaak beschouwd als een mijlpaal in de Belgische hiphop.</w:t>
-      </w:r>
-    </w:p>
-    <w:p/>
-    <w:p>
-      <w:r>
-        <w:t>Stijl en invloeden: Zwangere Guy staat bekend om zijn onconventionele rapstijl, die rauw en eerlijk is. Zijn teksten zijn vaak persoonlijk en behandelen onderwerpen als opgroeien in Brussel, identiteit en sociale kwesties. Zijn muziek combineert elementen van hiphop met invloeden uit verschillende muziekgenres.</w:t>
-      </w:r>
-    </w:p>
-    <w:p/>
-    <w:p>
-      <w:r>
-        <w:t>Bekende nummers: Enkele van de bekendste nummers van Zwangere Guy zijn "Gorik Pt. 1" en "Doe Rustig." Deze nummers hebben bijgedragen aan zijn groeiende populariteit in de Belgische muziekscene. Deze nummers zijn het meest gestreamd op spotify.</w:t>
+        <w:t xml:space="preserve">Zwangere Guy is de artiestennaam van </w:t>
+      </w:r>
+      <w:proofErr w:type="spellStart"/>
+      <w:r>
+        <w:t>Gorik</w:t>
+      </w:r>
+      <w:proofErr w:type="spellEnd"/>
+      <w:r>
+        <w:t xml:space="preserve"> van </w:t>
+      </w:r>
+      <w:proofErr w:type="spellStart"/>
+      <w:r>
+        <w:t>Oudheusden</w:t>
+      </w:r>
+      <w:proofErr w:type="spellEnd"/>
+      <w:r>
+        <w:t>, een Belgische rapper en artiest. Hij is geboren op 16 november 1987 in Brussel, België. Zwangere Guy is deel van de Brusselse rapscene en heeft zich gevestigd als een invloedrijke en veelgeprezen artiest in België.</w:t>
+      </w:r>
+    </w:p>
+    <w:p>
+      <w:r>
+        <w:t>Zwangere Guy begon zijn muzikale carrière als onderdeel van de Brusselse hiphopgroep STIKSTOF. De groep bracht in 2016 het album "Overlast" uit, dat veel lof kreeg. Later bracht hij zijn soloproject "Wie Is Guy?" uit in 2018, wat hem nog meer bekendheid opleverde. Dit album wordt vaak beschouwd als een mijlpaal in de Belgische hiphop.</w:t>
+      </w:r>
+    </w:p>
+    <w:p>
+      <w:r>
+        <w:t>Zwangere Guy staat bekend om zijn onconventionele rapstijl, die rauw en eerlijk is. Zijn teksten zijn vaak persoonlijk en behandelen onderwerpen als opgroeien in Brussel, identiteit en sociale kwesties. Zijn muziek combineert elementen van hiphop met invloeden uit verschillende muziekgenres.</w:t>
+      </w:r>
+    </w:p>
+    <w:p>
+      <w:r>
+        <w:t>Enkele van de bekendste nummers van Zwangere Guy zijn "</w:t>
+      </w:r>
+      <w:proofErr w:type="spellStart"/>
+      <w:r>
+        <w:t>Gorik</w:t>
+      </w:r>
+      <w:proofErr w:type="spellEnd"/>
+      <w:r>
+        <w:t xml:space="preserve"> Pt. 1" en "Doe Rustig." Deze nummers hebben bijgedragen aan zijn groeiende populariteit in de Belgische muziekscene. Deze nummers zijn het meest gestreamd op </w:t>
+      </w:r>
+      <w:proofErr w:type="spellStart"/>
+      <w:r>
+        <w:t>spotify</w:t>
+      </w:r>
+      <w:proofErr w:type="spellEnd"/>
+      <w:r>
+        <w:t>.</w:t>
+      </w:r>
+    </w:p>
+    <w:p>
+      <w:r>
+        <w:t>Zwangere Guy is niet alleen een muzikant, maar ook een stem voor sociale kwesties in België. Hij heeft zich uitgesproken over thema's als diversiteit, racisme en de uitdagingen waarmee jongeren in Brussel te maken hebben.</w:t>
+      </w:r>
+    </w:p>
+    <w:p>
+      <w:r>
+        <w:t xml:space="preserve">Zwangere Guy heeft verschillende prijzen en erkenningen ontvangen voor zijn muzikale werk. Hij heeft bijvoorbeeld de Red Bull </w:t>
+      </w:r>
+      <w:proofErr w:type="spellStart"/>
+      <w:r>
+        <w:t>Elektropedia</w:t>
+      </w:r>
+      <w:proofErr w:type="spellEnd"/>
+      <w:r>
+        <w:t xml:space="preserve"> Award gewonnen en werd genomineerd voor de </w:t>
+      </w:r>
+      <w:proofErr w:type="spellStart"/>
+      <w:r>
+        <w:t>MIA's</w:t>
+      </w:r>
+      <w:proofErr w:type="spellEnd"/>
+      <w:r>
+        <w:t xml:space="preserve"> (Music </w:t>
+      </w:r>
+      <w:proofErr w:type="spellStart"/>
+      <w:r>
+        <w:t>Industry</w:t>
+      </w:r>
+      <w:proofErr w:type="spellEnd"/>
+      <w:r>
+        <w:t xml:space="preserve"> </w:t>
+      </w:r>
+      <w:proofErr w:type="spellStart"/>
+      <w:r>
+        <w:t>Awards</w:t>
+      </w:r>
+      <w:proofErr w:type="spellEnd"/>
+      <w:r>
+        <w:t>) in België.</w:t>
+      </w:r>
+    </w:p>
+    <w:p>
+      <w:r>
+        <w:t xml:space="preserve">Zwangere Guy is een opmerkelijke figuur in de Belgische muziekwereld en heeft een sterke invloed gehad op de opkomst van de Belgische hiphopscene. Zijn oprechte en compromisloze benadering </w:t>
+      </w:r>
+      <w:r>
+        <w:lastRenderedPageBreak/>
+        <w:t>van muziek heeft hem veel lof opgeleverd en maakt hem tot een belangrijke stem in de hedendaagse Belgische muziek.</w:t>
+      </w:r>
+    </w:p>
+    <w:p>
+      <w:r>
+        <w:t xml:space="preserve">Hier zijn </w:t>
+      </w:r>
+      <w:proofErr w:type="spellStart"/>
+      <w:r>
+        <w:t>zn</w:t>
+      </w:r>
+      <w:proofErr w:type="spellEnd"/>
+      <w:r>
+        <w:t xml:space="preserve"> bekendste nummers volgens </w:t>
+      </w:r>
+      <w:proofErr w:type="spellStart"/>
+      <w:r>
+        <w:t>spotify</w:t>
+      </w:r>
+      <w:proofErr w:type="spellEnd"/>
+      <w:r>
+        <w:t>:</w:t>
       </w:r>
     </w:p>
     <w:p>
@@ -359,7 +475,6 @@
         <w:rPr>
           <w:noProof/>
         </w:rPr>
-        <w:lastRenderedPageBreak/>
         <w:drawing>
           <wp:inline distT="0" distB="0" distL="0" distR="0" wp14:anchorId="49906D6E" wp14:editId="7E993F05">
             <wp:extent cx="5760720" cy="1485265"/>
@@ -376,7 +491,7 @@
                     <pic:cNvPicPr/>
                   </pic:nvPicPr>
                   <pic:blipFill>
-                    <a:blip r:embed="rId8"/>
+                    <a:blip r:embed="rId7"/>
                     <a:stretch>
                       <a:fillRect/>
                     </a:stretch>
@@ -399,7 +514,15 @@
     </w:p>
     <w:p>
       <w:r>
-        <w:t>En dit zijn zn bekendste albums:</w:t>
+        <w:t xml:space="preserve">En dit zijn </w:t>
+      </w:r>
+      <w:proofErr w:type="spellStart"/>
+      <w:r>
+        <w:t>zn</w:t>
+      </w:r>
+      <w:proofErr w:type="spellEnd"/>
+      <w:r>
+        <w:t xml:space="preserve"> bekendste albums:</w:t>
       </w:r>
     </w:p>
     <w:p>
@@ -428,7 +551,7 @@
                     </pic:cNvPicPr>
                   </pic:nvPicPr>
                   <pic:blipFill>
-                    <a:blip r:embed="rId9">
+                    <a:blip r:embed="rId8">
                       <a:extLst>
                         <a:ext uri="{28A0092B-C50C-407E-A947-70E740481C1C}">
                           <a14:useLocalDpi xmlns:a14="http://schemas.microsoft.com/office/drawing/2010/main" val="0"/>
@@ -485,7 +608,7 @@
                     <pic:cNvPicPr/>
                   </pic:nvPicPr>
                   <pic:blipFill>
-                    <a:blip r:embed="rId10">
+                    <a:blip r:embed="rId9">
                       <a:extLst>
                         <a:ext uri="{28A0092B-C50C-407E-A947-70E740481C1C}">
                           <a14:useLocalDpi xmlns:a14="http://schemas.microsoft.com/office/drawing/2010/main" val="0"/>
@@ -513,36 +636,128 @@
       </w:r>
     </w:p>
     <w:p>
-      <w:r>
-        <w:t>Maatschappelijke betrokkenheid: Zwangere Guy is niet alleen een muzikant, maar ook een stem voor sociale kwesties in België. Hij heeft zich uitgesproken over thema's als diversiteit, racisme en de uitdagingen waarmee jongeren in Brussel te maken hebben.</w:t>
-      </w:r>
-    </w:p>
-    <w:p/>
-    <w:p>
-      <w:r>
-        <w:t>Prijzen en erkenning: Zwangere Guy heeft verschillende prijzen en erkenningen ontvangen voor zijn muzikale werk. Hij heeft bijvoorbeeld de Red Bull Elektropedia Award gewonnen en werd genomineerd voor de MIA's (Music Industry Awards) in België.</w:t>
-      </w:r>
-    </w:p>
-    <w:p/>
-    <w:p>
-      <w:r>
-        <w:t>Zwangere Guy is een opmerkelijke figuur in de Belgische muziekwereld en heeft een sterke invloed gehad op de opkomst van de Belgische hiphopscene. Zijn oprechte en compromisloze benadering van muziek heeft hem veel lof opgeleverd en maakt hem tot een belangrijke stem in de hedendaagse Belgische muziek.</w:t>
-      </w:r>
-    </w:p>
-    <w:p>
-      <w:pPr>
-        <w:rPr>
-          <w:sz w:val="28"/>
-          <w:szCs w:val="28"/>
-          <w:u w:val="single"/>
-        </w:rPr>
-      </w:pPr>
-      <w:r>
-        <w:rPr>
-          <w:sz w:val="28"/>
-          <w:szCs w:val="28"/>
-          <w:u w:val="single"/>
-        </w:rPr>
+      <w:pPr>
+        <w:rPr>
+          <w:sz w:val="28"/>
+          <w:szCs w:val="28"/>
+          <w:u w:val="single"/>
+        </w:rPr>
+      </w:pPr>
+    </w:p>
+    <w:p>
+      <w:pPr>
+        <w:rPr>
+          <w:sz w:val="28"/>
+          <w:szCs w:val="28"/>
+          <w:u w:val="single"/>
+        </w:rPr>
+      </w:pPr>
+    </w:p>
+    <w:p>
+      <w:pPr>
+        <w:rPr>
+          <w:sz w:val="28"/>
+          <w:szCs w:val="28"/>
+          <w:u w:val="single"/>
+        </w:rPr>
+      </w:pPr>
+    </w:p>
+    <w:p>
+      <w:pPr>
+        <w:rPr>
+          <w:sz w:val="28"/>
+          <w:szCs w:val="28"/>
+          <w:u w:val="single"/>
+        </w:rPr>
+      </w:pPr>
+    </w:p>
+    <w:p>
+      <w:pPr>
+        <w:rPr>
+          <w:sz w:val="28"/>
+          <w:szCs w:val="28"/>
+          <w:u w:val="single"/>
+        </w:rPr>
+      </w:pPr>
+    </w:p>
+    <w:p>
+      <w:pPr>
+        <w:rPr>
+          <w:sz w:val="28"/>
+          <w:szCs w:val="28"/>
+          <w:u w:val="single"/>
+        </w:rPr>
+      </w:pPr>
+    </w:p>
+    <w:p>
+      <w:pPr>
+        <w:rPr>
+          <w:sz w:val="28"/>
+          <w:szCs w:val="28"/>
+          <w:u w:val="single"/>
+        </w:rPr>
+      </w:pPr>
+    </w:p>
+    <w:p>
+      <w:pPr>
+        <w:rPr>
+          <w:sz w:val="28"/>
+          <w:szCs w:val="28"/>
+          <w:u w:val="single"/>
+        </w:rPr>
+      </w:pPr>
+    </w:p>
+    <w:p>
+      <w:pPr>
+        <w:rPr>
+          <w:sz w:val="28"/>
+          <w:szCs w:val="28"/>
+          <w:u w:val="single"/>
+        </w:rPr>
+      </w:pPr>
+    </w:p>
+    <w:p>
+      <w:pPr>
+        <w:rPr>
+          <w:sz w:val="28"/>
+          <w:szCs w:val="28"/>
+          <w:u w:val="single"/>
+        </w:rPr>
+      </w:pPr>
+    </w:p>
+    <w:p>
+      <w:pPr>
+        <w:rPr>
+          <w:sz w:val="28"/>
+          <w:szCs w:val="28"/>
+          <w:u w:val="single"/>
+        </w:rPr>
+      </w:pPr>
+    </w:p>
+    <w:p>
+      <w:pPr>
+        <w:rPr>
+          <w:sz w:val="28"/>
+          <w:szCs w:val="28"/>
+          <w:u w:val="single"/>
+        </w:rPr>
+      </w:pPr>
+    </w:p>
+    <w:p>
+      <w:pPr>
+        <w:rPr>
+          <w:sz w:val="28"/>
+          <w:szCs w:val="28"/>
+          <w:u w:val="single"/>
+        </w:rPr>
+      </w:pPr>
+      <w:r>
+        <w:rPr>
+          <w:sz w:val="28"/>
+          <w:szCs w:val="28"/>
+          <w:u w:val="single"/>
+        </w:rPr>
+        <w:lastRenderedPageBreak/>
         <w:t>Freddie Konings:</w:t>
       </w:r>
     </w:p>
@@ -561,7 +776,6 @@
           <w:szCs w:val="28"/>
           <w:u w:val="single"/>
         </w:rPr>
-        <w:lastRenderedPageBreak/>
         <w:drawing>
           <wp:inline distT="0" distB="0" distL="0" distR="0" wp14:anchorId="5C6FA5A7" wp14:editId="505256AF">
             <wp:extent cx="5753100" cy="3840480"/>
@@ -580,7 +794,7 @@
                     </pic:cNvPicPr>
                   </pic:nvPicPr>
                   <pic:blipFill>
-                    <a:blip r:embed="rId11" cstate="print">
+                    <a:blip r:embed="rId10" cstate="print">
                       <a:extLst>
                         <a:ext uri="{28A0092B-C50C-407E-A947-70E740481C1C}">
                           <a14:useLocalDpi xmlns:a14="http://schemas.microsoft.com/office/drawing/2010/main" val="0"/>
@@ -614,7 +828,15 @@
     </w:p>
     <w:p>
       <w:r>
-        <w:t>Frederick Ewunkem (1997), beter bekend als Freddie Konings, voorheen Freddie King, is een Belgische rapper.</w:t>
+        <w:t xml:space="preserve">Frederick </w:t>
+      </w:r>
+      <w:proofErr w:type="spellStart"/>
+      <w:r>
+        <w:t>Ewunkem</w:t>
+      </w:r>
+      <w:proofErr w:type="spellEnd"/>
+      <w:r>
+        <w:t xml:space="preserve"> (1997), beter bekend als Freddie Konings, voorheen Freddie King, is een Belgische rapper.</w:t>
       </w:r>
     </w:p>
     <w:p>
@@ -629,17 +851,73 @@
     </w:p>
     <w:p>
       <w:r>
-        <w:t>Hij publiceerde zijn eerste video op YouTube in 2016 en zijn eerste album in 2020. Zijn album Chossellonië 2 werd honderdduizenden keren gestreamd, net als verschillende van zijn hits. Ook bereikte hij met verschillende albums de Ultratop, zijn album Dudas (2021) bereikte de 7e plaats in de albumlijst.[5] Daarnaast werkte Freddie Konings samen met DIKKE en met Zwangere Guy. De hit 'Paris Hilton' van DIKKE feat. Freddie Konings werd miljoenen keren gestreamd op Spotify.</w:t>
-      </w:r>
-    </w:p>
-    <w:p>
-      <w:r>
-        <w:t>Hij rapt over onderwerpen als racisme, hosselen en geld. Zijn muziek is een mix van trap en drillrap.</w:t>
-      </w:r>
-    </w:p>
-    <w:p>
-      <w:r>
-        <w:t>Dit zijn zn meest gestreamde hits op spotify:</w:t>
+        <w:t xml:space="preserve">Hij publiceerde zijn eerste video op YouTube in 2016 en zijn eerste album in 2020. Zijn album </w:t>
+      </w:r>
+      <w:proofErr w:type="spellStart"/>
+      <w:r>
+        <w:t>Chossellonië</w:t>
+      </w:r>
+      <w:proofErr w:type="spellEnd"/>
+      <w:r>
+        <w:t xml:space="preserve"> 2 werd honderdduizenden keren gestreamd, net als verschillende van zijn hits. Ook bereikte hij met verschillende albums de Ultratop, zijn album </w:t>
+      </w:r>
+      <w:proofErr w:type="spellStart"/>
+      <w:r>
+        <w:t>Dudas</w:t>
+      </w:r>
+      <w:proofErr w:type="spellEnd"/>
+      <w:r>
+        <w:t xml:space="preserve"> (2021) bereikte de 7e plaats in de albumlijst.[5] Daarnaast werkte Freddie Konings samen met DIKKE en met Zwangere Guy. De hit 'Paris Hilton' van DIKKE </w:t>
+      </w:r>
+      <w:proofErr w:type="spellStart"/>
+      <w:r>
+        <w:t>feat</w:t>
+      </w:r>
+      <w:proofErr w:type="spellEnd"/>
+      <w:r>
+        <w:t xml:space="preserve">. Freddie Konings werd miljoenen keren gestreamd op </w:t>
+      </w:r>
+      <w:proofErr w:type="spellStart"/>
+      <w:r>
+        <w:t>Spotify</w:t>
+      </w:r>
+      <w:proofErr w:type="spellEnd"/>
+      <w:r>
+        <w:t>.</w:t>
+      </w:r>
+    </w:p>
+    <w:p>
+      <w:r>
+        <w:t xml:space="preserve">Hij rapt over onderwerpen als racisme, hosselen en geld. Zijn muziek is een mix van trap en </w:t>
+      </w:r>
+      <w:proofErr w:type="spellStart"/>
+      <w:r>
+        <w:t>drillrap</w:t>
+      </w:r>
+      <w:proofErr w:type="spellEnd"/>
+      <w:r>
+        <w:t>.</w:t>
+      </w:r>
+    </w:p>
+    <w:p>
+      <w:r>
+        <w:t xml:space="preserve">Dit zijn </w:t>
+      </w:r>
+      <w:proofErr w:type="spellStart"/>
+      <w:r>
+        <w:t>zn</w:t>
+      </w:r>
+      <w:proofErr w:type="spellEnd"/>
+      <w:r>
+        <w:t xml:space="preserve"> meest gestreamde hits op </w:t>
+      </w:r>
+      <w:proofErr w:type="spellStart"/>
+      <w:r>
+        <w:t>spotify</w:t>
+      </w:r>
+      <w:proofErr w:type="spellEnd"/>
+      <w:r>
+        <w:t>:</w:t>
       </w:r>
     </w:p>
     <w:p>
@@ -663,7 +941,7 @@
                     <pic:cNvPicPr/>
                   </pic:nvPicPr>
                   <pic:blipFill>
-                    <a:blip r:embed="rId12"/>
+                    <a:blip r:embed="rId11"/>
                     <a:stretch>
                       <a:fillRect/>
                     </a:stretch>
@@ -686,7 +964,16 @@
     </w:p>
     <w:p>
       <w:r>
-        <w:t>En dit zijn zn bekendste albums:</w:t>
+        <w:lastRenderedPageBreak/>
+        <w:t xml:space="preserve">En dit zijn </w:t>
+      </w:r>
+      <w:proofErr w:type="spellStart"/>
+      <w:r>
+        <w:t>zn</w:t>
+      </w:r>
+      <w:proofErr w:type="spellEnd"/>
+      <w:r>
+        <w:t xml:space="preserve"> bekendste albums:</w:t>
       </w:r>
     </w:p>
     <w:p>
@@ -694,7 +981,6 @@
         <w:rPr>
           <w:noProof/>
         </w:rPr>
-        <w:lastRenderedPageBreak/>
         <w:drawing>
           <wp:inline distT="0" distB="0" distL="0" distR="0" wp14:anchorId="50A8C72A" wp14:editId="03F7FC58">
             <wp:extent cx="2143125" cy="2143125"/>
@@ -708,6 +994,55 @@
                 <pic:pic xmlns:pic="http://schemas.openxmlformats.org/drawingml/2006/picture">
                   <pic:nvPicPr>
                     <pic:cNvPr id="1404623231" name="Afbeelding 7" descr="Afbeelding met tekst, boek, poster, Boekomslag&#10;&#10;Automatisch gegenereerde beschrijving"/>
+                    <pic:cNvPicPr/>
+                  </pic:nvPicPr>
+                  <pic:blipFill>
+                    <a:blip r:embed="rId12">
+                      <a:extLst>
+                        <a:ext uri="{28A0092B-C50C-407E-A947-70E740481C1C}">
+                          <a14:useLocalDpi xmlns:a14="http://schemas.microsoft.com/office/drawing/2010/main" val="0"/>
+                        </a:ext>
+                      </a:extLst>
+                    </a:blip>
+                    <a:stretch>
+                      <a:fillRect/>
+                    </a:stretch>
+                  </pic:blipFill>
+                  <pic:spPr>
+                    <a:xfrm>
+                      <a:off x="0" y="0"/>
+                      <a:ext cx="2143125" cy="2143125"/>
+                    </a:xfrm>
+                    <a:prstGeom prst="rect">
+                      <a:avLst/>
+                    </a:prstGeom>
+                  </pic:spPr>
+                </pic:pic>
+              </a:graphicData>
+            </a:graphic>
+          </wp:inline>
+        </w:drawing>
+      </w:r>
+      <w:r>
+        <w:t xml:space="preserve">                                              </w:t>
+      </w:r>
+      <w:r>
+        <w:rPr>
+          <w:noProof/>
+        </w:rPr>
+        <w:drawing>
+          <wp:inline distT="0" distB="0" distL="0" distR="0" wp14:anchorId="23B405E8" wp14:editId="69FD0C63">
+            <wp:extent cx="2143125" cy="2143125"/>
+            <wp:effectExtent l="0" t="0" r="9525" b="9525"/>
+            <wp:docPr id="1233846864" name="Afbeelding 10" descr="Afbeelding met tekst, kleding, schoeisel, person&#10;&#10;Automatisch gegenereerde beschrijving"/>
+            <wp:cNvGraphicFramePr>
+              <a:graphicFrameLocks xmlns:a="http://schemas.openxmlformats.org/drawingml/2006/main" noChangeAspect="1"/>
+            </wp:cNvGraphicFramePr>
+            <a:graphic xmlns:a="http://schemas.openxmlformats.org/drawingml/2006/main">
+              <a:graphicData uri="http://schemas.openxmlformats.org/drawingml/2006/picture">
+                <pic:pic xmlns:pic="http://schemas.openxmlformats.org/drawingml/2006/picture">
+                  <pic:nvPicPr>
+                    <pic:cNvPr id="1233846864" name="Afbeelding 10" descr="Afbeelding met tekst, kleding, schoeisel, person&#10;&#10;Automatisch gegenereerde beschrijving"/>
                     <pic:cNvPicPr/>
                   </pic:nvPicPr>
                   <pic:blipFill>
@@ -737,251 +1072,201 @@
           </wp:inline>
         </w:drawing>
       </w:r>
-      <w:r>
-        <w:t xml:space="preserve">                                              </w:t>
-      </w:r>
-      <w:r>
-        <w:rPr>
-          <w:noProof/>
-        </w:rPr>
-        <w:drawing>
-          <wp:inline distT="0" distB="0" distL="0" distR="0" wp14:anchorId="23B405E8" wp14:editId="69FD0C63">
-            <wp:extent cx="2143125" cy="2143125"/>
-            <wp:effectExtent l="0" t="0" r="9525" b="9525"/>
-            <wp:docPr id="1233846864" name="Afbeelding 10" descr="Afbeelding met tekst, kleding, schoeisel, person&#10;&#10;Automatisch gegenereerde beschrijving"/>
-            <wp:cNvGraphicFramePr>
-              <a:graphicFrameLocks xmlns:a="http://schemas.openxmlformats.org/drawingml/2006/main" noChangeAspect="1"/>
-            </wp:cNvGraphicFramePr>
-            <a:graphic xmlns:a="http://schemas.openxmlformats.org/drawingml/2006/main">
-              <a:graphicData uri="http://schemas.openxmlformats.org/drawingml/2006/picture">
-                <pic:pic xmlns:pic="http://schemas.openxmlformats.org/drawingml/2006/picture">
-                  <pic:nvPicPr>
-                    <pic:cNvPr id="1233846864" name="Afbeelding 10" descr="Afbeelding met tekst, kleding, schoeisel, person&#10;&#10;Automatisch gegenereerde beschrijving"/>
-                    <pic:cNvPicPr/>
-                  </pic:nvPicPr>
-                  <pic:blipFill>
-                    <a:blip r:embed="rId14">
-                      <a:extLst>
-                        <a:ext uri="{28A0092B-C50C-407E-A947-70E740481C1C}">
-                          <a14:useLocalDpi xmlns:a14="http://schemas.microsoft.com/office/drawing/2010/main" val="0"/>
-                        </a:ext>
-                      </a:extLst>
-                    </a:blip>
-                    <a:stretch>
-                      <a:fillRect/>
-                    </a:stretch>
-                  </pic:blipFill>
-                  <pic:spPr>
-                    <a:xfrm>
-                      <a:off x="0" y="0"/>
-                      <a:ext cx="2143125" cy="2143125"/>
-                    </a:xfrm>
-                    <a:prstGeom prst="rect">
-                      <a:avLst/>
-                    </a:prstGeom>
-                  </pic:spPr>
-                </pic:pic>
-              </a:graphicData>
-            </a:graphic>
-          </wp:inline>
-        </w:drawing>
-      </w:r>
-    </w:p>
-    <w:p>
-      <w:pPr>
-        <w:rPr>
-          <w:sz w:val="28"/>
-          <w:szCs w:val="28"/>
-          <w:u w:val="single"/>
-        </w:rPr>
-      </w:pPr>
-    </w:p>
-    <w:p>
-      <w:pPr>
-        <w:rPr>
-          <w:sz w:val="28"/>
-          <w:szCs w:val="28"/>
-          <w:u w:val="single"/>
-        </w:rPr>
-      </w:pPr>
-    </w:p>
-    <w:p>
-      <w:pPr>
-        <w:rPr>
-          <w:sz w:val="28"/>
-          <w:szCs w:val="28"/>
-          <w:u w:val="single"/>
-        </w:rPr>
-      </w:pPr>
-    </w:p>
-    <w:p>
-      <w:pPr>
-        <w:rPr>
-          <w:sz w:val="28"/>
-          <w:szCs w:val="28"/>
-          <w:u w:val="single"/>
-        </w:rPr>
-      </w:pPr>
-    </w:p>
-    <w:p>
-      <w:pPr>
-        <w:rPr>
-          <w:sz w:val="28"/>
-          <w:szCs w:val="28"/>
-          <w:u w:val="single"/>
-        </w:rPr>
-      </w:pPr>
-    </w:p>
-    <w:p>
-      <w:pPr>
-        <w:rPr>
-          <w:sz w:val="28"/>
-          <w:szCs w:val="28"/>
-          <w:u w:val="single"/>
-        </w:rPr>
-      </w:pPr>
-    </w:p>
-    <w:p>
-      <w:pPr>
-        <w:rPr>
-          <w:sz w:val="28"/>
-          <w:szCs w:val="28"/>
-          <w:u w:val="single"/>
-        </w:rPr>
-      </w:pPr>
-    </w:p>
-    <w:p>
-      <w:pPr>
-        <w:rPr>
-          <w:sz w:val="28"/>
-          <w:szCs w:val="28"/>
-          <w:u w:val="single"/>
-        </w:rPr>
-      </w:pPr>
-    </w:p>
-    <w:p>
-      <w:pPr>
-        <w:rPr>
-          <w:sz w:val="28"/>
-          <w:szCs w:val="28"/>
-          <w:u w:val="single"/>
-        </w:rPr>
-      </w:pPr>
-    </w:p>
-    <w:p>
-      <w:pPr>
-        <w:rPr>
-          <w:sz w:val="28"/>
-          <w:szCs w:val="28"/>
-          <w:u w:val="single"/>
-        </w:rPr>
-      </w:pPr>
-    </w:p>
-    <w:p>
-      <w:pPr>
-        <w:rPr>
-          <w:sz w:val="28"/>
-          <w:szCs w:val="28"/>
-          <w:u w:val="single"/>
-        </w:rPr>
-      </w:pPr>
-    </w:p>
-    <w:p>
-      <w:pPr>
-        <w:rPr>
-          <w:sz w:val="28"/>
-          <w:szCs w:val="28"/>
-          <w:u w:val="single"/>
-        </w:rPr>
-      </w:pPr>
-    </w:p>
-    <w:p>
-      <w:pPr>
-        <w:rPr>
-          <w:sz w:val="28"/>
-          <w:szCs w:val="28"/>
-          <w:u w:val="single"/>
-        </w:rPr>
-      </w:pPr>
-    </w:p>
-    <w:p>
-      <w:pPr>
-        <w:rPr>
-          <w:sz w:val="28"/>
-          <w:szCs w:val="28"/>
-          <w:u w:val="single"/>
-        </w:rPr>
-      </w:pPr>
-    </w:p>
-    <w:p>
-      <w:pPr>
-        <w:rPr>
-          <w:sz w:val="28"/>
-          <w:szCs w:val="28"/>
-          <w:u w:val="single"/>
-        </w:rPr>
-      </w:pPr>
-    </w:p>
-    <w:p>
-      <w:pPr>
-        <w:rPr>
-          <w:sz w:val="28"/>
-          <w:szCs w:val="28"/>
-          <w:u w:val="single"/>
-        </w:rPr>
-      </w:pPr>
-    </w:p>
-    <w:p>
-      <w:pPr>
-        <w:rPr>
-          <w:sz w:val="28"/>
-          <w:szCs w:val="28"/>
-          <w:u w:val="single"/>
-        </w:rPr>
-      </w:pPr>
-    </w:p>
-    <w:p>
-      <w:pPr>
-        <w:rPr>
-          <w:sz w:val="28"/>
-          <w:szCs w:val="28"/>
-          <w:u w:val="single"/>
-        </w:rPr>
-      </w:pPr>
-    </w:p>
-    <w:p>
-      <w:pPr>
-        <w:rPr>
-          <w:sz w:val="28"/>
-          <w:szCs w:val="28"/>
-          <w:u w:val="single"/>
-        </w:rPr>
-      </w:pPr>
-    </w:p>
-    <w:p>
-      <w:pPr>
-        <w:rPr>
-          <w:sz w:val="28"/>
-          <w:szCs w:val="28"/>
-          <w:u w:val="single"/>
-        </w:rPr>
-      </w:pPr>
-    </w:p>
-    <w:p>
-      <w:pPr>
-        <w:rPr>
-          <w:sz w:val="28"/>
-          <w:szCs w:val="28"/>
-          <w:u w:val="single"/>
-        </w:rPr>
-      </w:pPr>
-      <w:r>
-        <w:rPr>
-          <w:sz w:val="28"/>
-          <w:szCs w:val="28"/>
-          <w:u w:val="single"/>
-        </w:rPr>
-        <w:lastRenderedPageBreak/>
+    </w:p>
+    <w:p>
+      <w:pPr>
+        <w:rPr>
+          <w:sz w:val="28"/>
+          <w:szCs w:val="28"/>
+          <w:u w:val="single"/>
+        </w:rPr>
+      </w:pPr>
+    </w:p>
+    <w:p>
+      <w:pPr>
+        <w:rPr>
+          <w:sz w:val="28"/>
+          <w:szCs w:val="28"/>
+          <w:u w:val="single"/>
+        </w:rPr>
+      </w:pPr>
+    </w:p>
+    <w:p>
+      <w:pPr>
+        <w:rPr>
+          <w:sz w:val="28"/>
+          <w:szCs w:val="28"/>
+          <w:u w:val="single"/>
+        </w:rPr>
+      </w:pPr>
+    </w:p>
+    <w:p>
+      <w:pPr>
+        <w:rPr>
+          <w:sz w:val="28"/>
+          <w:szCs w:val="28"/>
+          <w:u w:val="single"/>
+        </w:rPr>
+      </w:pPr>
+    </w:p>
+    <w:p>
+      <w:pPr>
+        <w:rPr>
+          <w:sz w:val="28"/>
+          <w:szCs w:val="28"/>
+          <w:u w:val="single"/>
+        </w:rPr>
+      </w:pPr>
+    </w:p>
+    <w:p>
+      <w:pPr>
+        <w:rPr>
+          <w:sz w:val="28"/>
+          <w:szCs w:val="28"/>
+          <w:u w:val="single"/>
+        </w:rPr>
+      </w:pPr>
+    </w:p>
+    <w:p>
+      <w:pPr>
+        <w:rPr>
+          <w:sz w:val="28"/>
+          <w:szCs w:val="28"/>
+          <w:u w:val="single"/>
+        </w:rPr>
+      </w:pPr>
+    </w:p>
+    <w:p>
+      <w:pPr>
+        <w:rPr>
+          <w:sz w:val="28"/>
+          <w:szCs w:val="28"/>
+          <w:u w:val="single"/>
+        </w:rPr>
+      </w:pPr>
+    </w:p>
+    <w:p>
+      <w:pPr>
+        <w:rPr>
+          <w:sz w:val="28"/>
+          <w:szCs w:val="28"/>
+          <w:u w:val="single"/>
+        </w:rPr>
+      </w:pPr>
+    </w:p>
+    <w:p>
+      <w:pPr>
+        <w:rPr>
+          <w:sz w:val="28"/>
+          <w:szCs w:val="28"/>
+          <w:u w:val="single"/>
+        </w:rPr>
+      </w:pPr>
+    </w:p>
+    <w:p>
+      <w:pPr>
+        <w:rPr>
+          <w:sz w:val="28"/>
+          <w:szCs w:val="28"/>
+          <w:u w:val="single"/>
+        </w:rPr>
+      </w:pPr>
+    </w:p>
+    <w:p>
+      <w:pPr>
+        <w:rPr>
+          <w:sz w:val="28"/>
+          <w:szCs w:val="28"/>
+          <w:u w:val="single"/>
+        </w:rPr>
+      </w:pPr>
+    </w:p>
+    <w:p>
+      <w:pPr>
+        <w:rPr>
+          <w:sz w:val="28"/>
+          <w:szCs w:val="28"/>
+          <w:u w:val="single"/>
+        </w:rPr>
+      </w:pPr>
+    </w:p>
+    <w:p>
+      <w:pPr>
+        <w:rPr>
+          <w:sz w:val="28"/>
+          <w:szCs w:val="28"/>
+          <w:u w:val="single"/>
+        </w:rPr>
+      </w:pPr>
+    </w:p>
+    <w:p>
+      <w:pPr>
+        <w:rPr>
+          <w:sz w:val="28"/>
+          <w:szCs w:val="28"/>
+          <w:u w:val="single"/>
+        </w:rPr>
+      </w:pPr>
+    </w:p>
+    <w:p>
+      <w:pPr>
+        <w:rPr>
+          <w:sz w:val="28"/>
+          <w:szCs w:val="28"/>
+          <w:u w:val="single"/>
+        </w:rPr>
+      </w:pPr>
+    </w:p>
+    <w:p>
+      <w:pPr>
+        <w:rPr>
+          <w:sz w:val="28"/>
+          <w:szCs w:val="28"/>
+          <w:u w:val="single"/>
+        </w:rPr>
+      </w:pPr>
+    </w:p>
+    <w:p>
+      <w:pPr>
+        <w:rPr>
+          <w:sz w:val="28"/>
+          <w:szCs w:val="28"/>
+          <w:u w:val="single"/>
+        </w:rPr>
+      </w:pPr>
+    </w:p>
+    <w:p>
+      <w:pPr>
+        <w:rPr>
+          <w:sz w:val="28"/>
+          <w:szCs w:val="28"/>
+          <w:u w:val="single"/>
+        </w:rPr>
+      </w:pPr>
+    </w:p>
+    <w:p>
+      <w:pPr>
+        <w:rPr>
+          <w:sz w:val="28"/>
+          <w:szCs w:val="28"/>
+          <w:u w:val="single"/>
+        </w:rPr>
+      </w:pPr>
+    </w:p>
+    <w:p>
+      <w:pPr>
+        <w:rPr>
+          <w:sz w:val="28"/>
+          <w:szCs w:val="28"/>
+          <w:u w:val="single"/>
+        </w:rPr>
+      </w:pPr>
+      <w:r>
+        <w:rPr>
+          <w:sz w:val="28"/>
+          <w:szCs w:val="28"/>
+          <w:u w:val="single"/>
+        </w:rPr>
         <w:t>Stikstof</w:t>
       </w:r>
       <w:r>
@@ -1026,7 +1311,7 @@
                     </pic:cNvPicPr>
                   </pic:nvPicPr>
                   <pic:blipFill>
-                    <a:blip r:embed="rId15">
+                    <a:blip r:embed="rId14">
                       <a:extLst>
                         <a:ext uri="{28A0092B-C50C-407E-A947-70E740481C1C}">
                           <a14:useLocalDpi xmlns:a14="http://schemas.microsoft.com/office/drawing/2010/main" val="0"/>
@@ -1065,53 +1350,90 @@
     </w:p>
     <w:p>
       <w:r>
-        <w:t>Leden: STIKSTOF bestaat uit een aantal leden, waaronder:</w:t>
-      </w:r>
-    </w:p>
-    <w:p>
-      <w:r>
-        <w:t>Zwangere Guy (echte naam: Gorik van Oudheusden): Zwangere Guy is de meest bekende en opvallende rapper van de groep. Hij heeft zowel als solo-artiest als met STIKSTOF veel succes behaald.</w:t>
-      </w:r>
-    </w:p>
-    <w:p>
-      <w:r>
-        <w:t>Jazz: Jazz is een andere rapper in de groep en heeft bijgedragen aan de muziek van STIKSTOF.</w:t>
-      </w:r>
-    </w:p>
-    <w:p>
-      <w:r>
-        <w:t>Astrofisiks: Astrofisiks is een van de producers in de groep en speelt een cruciale rol in het creëren van de muziek van STIKSTOF.</w:t>
-      </w:r>
-    </w:p>
-    <w:p>
-      <w:r>
-        <w:t>Muzikale stijl: STIKSTOF staat bekend om hun rauwe en ongepolijste rapstijl. Ze brengen muziek die vaak sterk geworteld is in de Brusselse straatcultuur en belicht onderwerpen als de stad, sociale kwesties en persoonlijke ervaringen</w:t>
-      </w:r>
-    </w:p>
-    <w:p>
-      <w:r>
-        <w:t>Albums: STIKSTOF bracht verschillende albums uit die aanzienlijke aandacht kregen binnen de Belgische hiphopscene. Een van hun meest opvallende projecten is "Overlast," dat in 2016 werd uitgebracht en veel lof oogstte.</w:t>
-      </w:r>
-    </w:p>
-    <w:p>
-      <w:r>
-        <w:t>Invloed en succes: STIKSTOF heeft een grote invloed gehad op de Belgische hiphopscene en heeft bijgedragen aan de groei en erkenning van Belgische hiphopartiesten in eigen land en daarbuiten.</w:t>
-      </w:r>
-    </w:p>
-    <w:p>
-      <w:r>
-        <w:t>Samenwerkingen: Naast hun individuele carrières als artiesten hebben de leden van STIKSTOF ook samengewerkt met andere prominente Belgische en internationale artiesten.</w:t>
+        <w:t>STIKSTOF bestaat uit een aantal leden, waaronder:</w:t>
+      </w:r>
+    </w:p>
+    <w:p>
+      <w:r>
+        <w:t xml:space="preserve">Zwangere Guy (echte naam: </w:t>
+      </w:r>
+      <w:proofErr w:type="spellStart"/>
+      <w:r>
+        <w:t>Gorik</w:t>
+      </w:r>
+      <w:proofErr w:type="spellEnd"/>
+      <w:r>
+        <w:t xml:space="preserve"> van </w:t>
+      </w:r>
+      <w:proofErr w:type="spellStart"/>
+      <w:r>
+        <w:t>Oudheusden</w:t>
+      </w:r>
+      <w:proofErr w:type="spellEnd"/>
+      <w:r>
+        <w:t xml:space="preserve">): Zwangere Guy is de meest bekende en opvallende rapper van de groep. Hij heeft zowel als </w:t>
+      </w:r>
+      <w:proofErr w:type="spellStart"/>
+      <w:r>
+        <w:t>solo-artiest</w:t>
+      </w:r>
+      <w:proofErr w:type="spellEnd"/>
+      <w:r>
+        <w:t xml:space="preserve"> als met STIKSTOF veel succes behaald.</w:t>
+      </w:r>
+    </w:p>
+    <w:p>
+      <w:r>
+        <w:t>Jazz is een andere rapper in de groep en heeft bijgedragen aan de muziek van STIKSTOF.</w:t>
+      </w:r>
+    </w:p>
+    <w:p>
+      <w:proofErr w:type="spellStart"/>
+      <w:r>
+        <w:t>Astrofisiks</w:t>
+      </w:r>
+      <w:proofErr w:type="spellEnd"/>
+      <w:r>
+        <w:t xml:space="preserve"> is een van de producers in de groep en speelt een cruciale rol in het creëren van de muziek van STIKSTOF.</w:t>
+      </w:r>
+    </w:p>
+    <w:p>
+      <w:r>
+        <w:t>STIKSTOF staat bekend om hun rauwe en ongepolijste rapstijl. Ze brengen muziek die vaak sterk geworteld is in de Brusselse straatcultuur en belicht onderwerpen als de stad, sociale kwesties en persoonlijke ervaringen</w:t>
+      </w:r>
+    </w:p>
+    <w:p>
+      <w:r>
+        <w:t>STIKSTOF bracht verschillende albums uit die aanzienlijke aandacht kregen binnen de Belgische hiphopscene. Een van hun meest opvallende projecten is "Overlast," dat in 2016 werd uitgebracht en veel lof oogstte.</w:t>
+      </w:r>
+    </w:p>
+    <w:p>
+      <w:r>
+        <w:t>STIKSTOF heeft een grote invloed gehad op de Belgische hiphopscene en heeft bijgedragen aan de groei en erkenning van Belgische hiphopartiesten in eigen land en daarbuiten.</w:t>
       </w:r>
     </w:p>
     <w:p>
       <w:r>
         <w:lastRenderedPageBreak/>
+        <w:t>Naast hun individuele carrières als artiesten hebben de leden van STIKSTOF ook samengewerkt met andere prominente Belgische en internationale artiesten.</w:t>
+      </w:r>
+    </w:p>
+    <w:p>
+      <w:r>
         <w:t>STIKSTOF blijft een invloedrijke groep in de Belgische hiphop en heeft bijgedragen aan de bloei van de scene in België. De groep heeft een unieke en herkenbare stijl en blijft geliefd bij fans van Belgische hiphopmuziek.</w:t>
       </w:r>
     </w:p>
     <w:p>
       <w:r>
-        <w:t>Hier zijn hun bekendste nummers volgens spotify:</w:t>
+        <w:t xml:space="preserve">Hier zijn hun bekendste nummers volgens </w:t>
+      </w:r>
+      <w:proofErr w:type="spellStart"/>
+      <w:r>
+        <w:t>spotify</w:t>
+      </w:r>
+      <w:proofErr w:type="spellEnd"/>
+      <w:r>
+        <w:t>:</w:t>
       </w:r>
     </w:p>
     <w:p>
@@ -1135,7 +1457,7 @@
                     <pic:cNvPicPr/>
                   </pic:nvPicPr>
                   <pic:blipFill>
-                    <a:blip r:embed="rId16"/>
+                    <a:blip r:embed="rId15"/>
                     <a:stretch>
                       <a:fillRect/>
                     </a:stretch>
@@ -1179,6 +1501,55 @@
                 <pic:pic xmlns:pic="http://schemas.openxmlformats.org/drawingml/2006/picture">
                   <pic:nvPicPr>
                     <pic:cNvPr id="1875363282" name="Afbeelding 12" descr="Afbeelding met tekst, kleding, persoon, poster&#10;&#10;Automatisch gegenereerde beschrijving"/>
+                    <pic:cNvPicPr/>
+                  </pic:nvPicPr>
+                  <pic:blipFill>
+                    <a:blip r:embed="rId16">
+                      <a:extLst>
+                        <a:ext uri="{28A0092B-C50C-407E-A947-70E740481C1C}">
+                          <a14:useLocalDpi xmlns:a14="http://schemas.microsoft.com/office/drawing/2010/main" val="0"/>
+                        </a:ext>
+                      </a:extLst>
+                    </a:blip>
+                    <a:stretch>
+                      <a:fillRect/>
+                    </a:stretch>
+                  </pic:blipFill>
+                  <pic:spPr>
+                    <a:xfrm>
+                      <a:off x="0" y="0"/>
+                      <a:ext cx="2143125" cy="2143125"/>
+                    </a:xfrm>
+                    <a:prstGeom prst="rect">
+                      <a:avLst/>
+                    </a:prstGeom>
+                  </pic:spPr>
+                </pic:pic>
+              </a:graphicData>
+            </a:graphic>
+          </wp:inline>
+        </w:drawing>
+      </w:r>
+      <w:r>
+        <w:t xml:space="preserve">                                              </w:t>
+      </w:r>
+      <w:r>
+        <w:rPr>
+          <w:noProof/>
+        </w:rPr>
+        <w:drawing>
+          <wp:inline distT="0" distB="0" distL="0" distR="0" wp14:anchorId="421484E4" wp14:editId="38F1E29A">
+            <wp:extent cx="2143125" cy="2143125"/>
+            <wp:effectExtent l="0" t="0" r="9525" b="9525"/>
+            <wp:docPr id="692156709" name="Afbeelding 13" descr="Afbeelding met Lettertype, Graphics, grafische vormgeving, poster&#10;&#10;Automatisch gegenereerde beschrijving"/>
+            <wp:cNvGraphicFramePr>
+              <a:graphicFrameLocks xmlns:a="http://schemas.openxmlformats.org/drawingml/2006/main" noChangeAspect="1"/>
+            </wp:cNvGraphicFramePr>
+            <a:graphic xmlns:a="http://schemas.openxmlformats.org/drawingml/2006/main">
+              <a:graphicData uri="http://schemas.openxmlformats.org/drawingml/2006/picture">
+                <pic:pic xmlns:pic="http://schemas.openxmlformats.org/drawingml/2006/picture">
+                  <pic:nvPicPr>
+                    <pic:cNvPr id="692156709" name="Afbeelding 13" descr="Afbeelding met Lettertype, Graphics, grafische vormgeving, poster&#10;&#10;Automatisch gegenereerde beschrijving"/>
                     <pic:cNvPicPr/>
                   </pic:nvPicPr>
                   <pic:blipFill>
@@ -1208,55 +1579,6 @@
           </wp:inline>
         </w:drawing>
       </w:r>
-      <w:r>
-        <w:t xml:space="preserve">                                              </w:t>
-      </w:r>
-      <w:r>
-        <w:rPr>
-          <w:noProof/>
-        </w:rPr>
-        <w:drawing>
-          <wp:inline distT="0" distB="0" distL="0" distR="0" wp14:anchorId="421484E4" wp14:editId="38F1E29A">
-            <wp:extent cx="2143125" cy="2143125"/>
-            <wp:effectExtent l="0" t="0" r="9525" b="9525"/>
-            <wp:docPr id="692156709" name="Afbeelding 13" descr="Afbeelding met Lettertype, Graphics, grafische vormgeving, poster&#10;&#10;Automatisch gegenereerde beschrijving"/>
-            <wp:cNvGraphicFramePr>
-              <a:graphicFrameLocks xmlns:a="http://schemas.openxmlformats.org/drawingml/2006/main" noChangeAspect="1"/>
-            </wp:cNvGraphicFramePr>
-            <a:graphic xmlns:a="http://schemas.openxmlformats.org/drawingml/2006/main">
-              <a:graphicData uri="http://schemas.openxmlformats.org/drawingml/2006/picture">
-                <pic:pic xmlns:pic="http://schemas.openxmlformats.org/drawingml/2006/picture">
-                  <pic:nvPicPr>
-                    <pic:cNvPr id="692156709" name="Afbeelding 13" descr="Afbeelding met Lettertype, Graphics, grafische vormgeving, poster&#10;&#10;Automatisch gegenereerde beschrijving"/>
-                    <pic:cNvPicPr/>
-                  </pic:nvPicPr>
-                  <pic:blipFill>
-                    <a:blip r:embed="rId18">
-                      <a:extLst>
-                        <a:ext uri="{28A0092B-C50C-407E-A947-70E740481C1C}">
-                          <a14:useLocalDpi xmlns:a14="http://schemas.microsoft.com/office/drawing/2010/main" val="0"/>
-                        </a:ext>
-                      </a:extLst>
-                    </a:blip>
-                    <a:stretch>
-                      <a:fillRect/>
-                    </a:stretch>
-                  </pic:blipFill>
-                  <pic:spPr>
-                    <a:xfrm>
-                      <a:off x="0" y="0"/>
-                      <a:ext cx="2143125" cy="2143125"/>
-                    </a:xfrm>
-                    <a:prstGeom prst="rect">
-                      <a:avLst/>
-                    </a:prstGeom>
-                  </pic:spPr>
-                </pic:pic>
-              </a:graphicData>
-            </a:graphic>
-          </wp:inline>
-        </w:drawing>
-      </w:r>
     </w:p>
     <w:p/>
     <w:p/>
@@ -1279,15 +1601,16 @@
           <w:u w:val="single"/>
         </w:rPr>
       </w:pPr>
+      <w:proofErr w:type="spellStart"/>
       <w:r>
         <w:rPr>
           <w:sz w:val="36"/>
           <w:szCs w:val="36"/>
           <w:u w:val="single"/>
         </w:rPr>
-        <w:lastRenderedPageBreak/>
         <w:t>Ramzi</w:t>
       </w:r>
+      <w:proofErr w:type="spellEnd"/>
       <w:r>
         <w:rPr>
           <w:sz w:val="36"/>
@@ -1330,7 +1653,7 @@
                     </pic:cNvPicPr>
                   </pic:nvPicPr>
                   <pic:blipFill>
-                    <a:blip r:embed="rId19">
+                    <a:blip r:embed="rId18">
                       <a:extLst>
                         <a:ext uri="{28A0092B-C50C-407E-A947-70E740481C1C}">
                           <a14:useLocalDpi xmlns:a14="http://schemas.microsoft.com/office/drawing/2010/main" val="0"/>
@@ -1363,28 +1686,89 @@
       </w:r>
     </w:p>
     <w:p>
-      <w:r>
-        <w:t>Ramzi, vandaag nog het best bewaarde geheim van de Antwerpse hiphop scene, is klaar om uit de schaduw van zijn internationale voorbeelden te treden – en de Vlaamse hiphop voor eens en voor altijd op de kaart te zetten, in binnen- en buitenland. Op 12 mei 2022 bracht hij zijn album ‘Langzaam Maar Zeker’ uit op TopNotch.</w:t>
-      </w:r>
-    </w:p>
-    <w:p>
-      <w:r>
-        <w:t>Er is niemand uit de Antwerpse scene ( en daarbuiten) die de 27 jarige rapper niet kent.  Ramzi is een graag geziene artiest die vaak samenwerkingen aangaat met andere grote kleppers uit de scene zoals Zwangere Guy, DIKKE, Freddie Konings etc…. Zowel fans als artiesten kijken uit naar zijn album.</w:t>
-      </w:r>
-    </w:p>
-    <w:p>
-      <w:r>
-        <w:t>Veel hype en anticipatie dus, niet verwonderlijk nadat hij zich met tracks als “Hoelang Nog”, “Onbeschrijfelijk” en “Broertje Luister” in het verleden al onderscheidde als een storyteller pur sang,  die met een flow en flair een beeld schetst van de realiteit van zijn leven op de Antwerpse straten en in de Antwerpse clubs. Met het album “Langzaam Maar Zeker” snijdt Ramzi verschillende topics aan; rechtvaardigheid, hard werken en niet opgeven. Op het album laat Ramzi zich ook van een emotionele kant zien en heeft hij het over het verlies van zijn vader.</w:t>
-      </w:r>
-    </w:p>
-    <w:p>
-      <w:r>
-        <w:t>Hiphop in de moedertaal verovert sinds kort over heel de Benelux de harten van de lokale jeugd, en daarmee ook de nationale charts. Met Ramzi krijgt de Vlaamse jeugd ook eindelijk</w:t>
+      <w:proofErr w:type="spellStart"/>
+      <w:r>
+        <w:t>Ramzi</w:t>
+      </w:r>
+      <w:proofErr w:type="spellEnd"/>
+      <w:r>
+        <w:t xml:space="preserve">, vandaag nog het best bewaarde geheim van de Antwerpse hiphop scene, is klaar om uit de schaduw van zijn internationale voorbeelden te treden – en de Vlaamse hiphop voor eens en voor altijd op de kaart te zetten, in binnen- en buitenland. Op 12 mei 2022 bracht hij zijn album ‘Langzaam Maar Zeker’ uit op </w:t>
+      </w:r>
+      <w:proofErr w:type="spellStart"/>
+      <w:r>
+        <w:t>TopNotch</w:t>
+      </w:r>
+      <w:proofErr w:type="spellEnd"/>
+      <w:r>
+        <w:t>.</w:t>
+      </w:r>
+    </w:p>
+    <w:p>
+      <w:r>
+        <w:t xml:space="preserve">Er is niemand uit de Antwerpse scene ( en daarbuiten) die de 27 jarige rapper niet kent.  </w:t>
+      </w:r>
+      <w:proofErr w:type="spellStart"/>
+      <w:r>
+        <w:t>Ramzi</w:t>
+      </w:r>
+      <w:proofErr w:type="spellEnd"/>
+      <w:r>
+        <w:t xml:space="preserve"> is een graag geziene artiest die vaak samenwerkingen aangaat met andere grote kleppers uit de scene zoals Zwangere Guy, DIKKE, Freddie Konings </w:t>
+      </w:r>
+      <w:proofErr w:type="spellStart"/>
+      <w:r>
+        <w:t>etc</w:t>
+      </w:r>
+      <w:proofErr w:type="spellEnd"/>
+      <w:r>
+        <w:t>…. Zowel fans als artiesten kijken uit naar zijn album.</w:t>
+      </w:r>
+    </w:p>
+    <w:p>
+      <w:r>
+        <w:t xml:space="preserve">Veel hype en anticipatie dus, niet verwonderlijk nadat hij zich met tracks als “Hoelang Nog”, “Onbeschrijfelijk” en “Broertje Luister” in het verleden al onderscheidde als een storyteller pur sang,  die met een flow en flair een beeld schetst van de realiteit van zijn leven op de Antwerpse straten en in de Antwerpse clubs. Met het album “Langzaam Maar Zeker” snijdt </w:t>
+      </w:r>
+      <w:proofErr w:type="spellStart"/>
+      <w:r>
+        <w:t>Ramzi</w:t>
+      </w:r>
+      <w:proofErr w:type="spellEnd"/>
+      <w:r>
+        <w:t xml:space="preserve"> verschillende topics aan; rechtvaardigheid, hard werken en niet opgeven. Op het album laat </w:t>
+      </w:r>
+      <w:proofErr w:type="spellStart"/>
+      <w:r>
+        <w:t>Ramzi</w:t>
+      </w:r>
+      <w:proofErr w:type="spellEnd"/>
+      <w:r>
+        <w:t xml:space="preserve"> zich ook van een emotionele kant zien en heeft hij het over het verlies van zijn vader.</w:t>
       </w:r>
     </w:p>
     <w:p>
       <w:r>
         <w:lastRenderedPageBreak/>
+        <w:t xml:space="preserve">Hiphop in de moedertaal verovert sinds kort over heel de Benelux de harten van de lokale jeugd, en daarmee ook de nationale </w:t>
+      </w:r>
+      <w:proofErr w:type="spellStart"/>
+      <w:r>
+        <w:t>charts</w:t>
+      </w:r>
+      <w:proofErr w:type="spellEnd"/>
+      <w:r>
+        <w:t xml:space="preserve">. Met </w:t>
+      </w:r>
+      <w:proofErr w:type="spellStart"/>
+      <w:r>
+        <w:t>Ramzi</w:t>
+      </w:r>
+      <w:proofErr w:type="spellEnd"/>
+      <w:r>
+        <w:t xml:space="preserve"> krijgt de Vlaamse jeugd ook eindelijk</w:t>
+      </w:r>
+    </w:p>
+    <w:p>
+      <w:r>
         <w:t>de kwaliteit die het verdient.</w:t>
       </w:r>
     </w:p>
@@ -1395,7 +1779,15 @@
     </w:p>
     <w:p>
       <w:r>
-        <w:t>Hier wat van zin bekendste nummers volgens spotify:</w:t>
+        <w:t xml:space="preserve">Hier wat van zin bekendste nummers volgens </w:t>
+      </w:r>
+      <w:proofErr w:type="spellStart"/>
+      <w:r>
+        <w:t>spotify</w:t>
+      </w:r>
+      <w:proofErr w:type="spellEnd"/>
+      <w:r>
+        <w:t>:</w:t>
       </w:r>
     </w:p>
     <w:p>
@@ -1419,7 +1811,7 @@
                     <pic:cNvPicPr/>
                   </pic:nvPicPr>
                   <pic:blipFill>
-                    <a:blip r:embed="rId20"/>
+                    <a:blip r:embed="rId19"/>
                     <a:stretch>
                       <a:fillRect/>
                     </a:stretch>
@@ -1466,7 +1858,7 @@
                     <pic:cNvPicPr/>
                   </pic:nvPicPr>
                   <pic:blipFill>
-                    <a:blip r:embed="rId21">
+                    <a:blip r:embed="rId20">
                       <a:extLst>
                         <a:ext uri="{28A0092B-C50C-407E-A947-70E740481C1C}">
                           <a14:useLocalDpi xmlns:a14="http://schemas.microsoft.com/office/drawing/2010/main" val="0"/>
@@ -1520,7 +1912,6 @@
           <w:szCs w:val="36"/>
           <w:u w:val="single"/>
         </w:rPr>
-        <w:lastRenderedPageBreak/>
         <w:t>Dikke:</w:t>
       </w:r>
     </w:p>
@@ -1547,7 +1938,7 @@
                     </pic:cNvPicPr>
                   </pic:nvPicPr>
                   <pic:blipFill>
-                    <a:blip r:embed="rId22" cstate="print">
+                    <a:blip r:embed="rId21" cstate="print">
                       <a:extLst>
                         <a:ext uri="{28A0092B-C50C-407E-A947-70E740481C1C}">
                           <a14:useLocalDpi xmlns:a14="http://schemas.microsoft.com/office/drawing/2010/main" val="0"/>
@@ -1581,29 +1972,118 @@
     </w:p>
     <w:p>
       <w:r>
-        <w:t>DIKKE is de artiestennaam van Mohamed Eddahbi Agounad (10 november 1997). Agounad is een Belgische rapartiest met een Imazighen-Marokkaanse achtergrond.</w:t>
-      </w:r>
-    </w:p>
-    <w:p>
-      <w:r>
-        <w:t>Agounad groeide op in Lummen en Maasmechelen als jongste broertje van vijf broers en zussen. Zowel zijn vader als grootvader waren mijnwerkers. Als kind kwam Agounad in aanraking met rapmuziek door cd’s die hij van broers vond. Vanaf het moment dat hij op latere leeftijd kennis nam van YouTube, luisterde hij met name naar Nederlandstalige rapmuziek. Naast het luisteren naar muziek, begon Agnouad op jonge leeftijd ook al met het schrijven van poëzie. Op zijn veertiende schreef hij zijn eerste nummer. Na een eerste rapnummer op YouTube te hebben geplaatst, postte hij rapvideo’s op Facebook. In deze amateurtracks rapte hij over jarennegentigbeats heen. Volgend op het eerste succes dat hij aldaar verwierf, stapte hij over naar Instagram. Dat alles deed hij onder de naam Moker, die hij na zijn initiële succes veranderde in Dikke.</w:t>
-      </w:r>
-    </w:p>
-    <w:p>
-      <w:r>
-        <w:t xml:space="preserve">Agounad maakte een tijd lang commerciële muziek om bij te verdienen. Daarna stuurde hij twee demo’s op naar Top Notch Belgium. Met succes: de platenmaatschappij bood hem een contract aan. Het debuutalbum dat hij bij het label uitbracht, 130 Kilo, kwam op nummer één binnen op de Belgische Ultratop. Het album kwam in 2021 uit en werd in datzelfde jaar gevolgd door een nieuw album genaamd Nooduitgang. Op de valreep van 2022 bracht DIKKE een derde album met de titel Beef Met Mezelf, uit.  </w:t>
-      </w:r>
-    </w:p>
-    <w:p>
-      <w:r>
-        <w:t>Tot op het moment dat Agnouad voor optredens werd geboekt, werkte hij in kledingzaken om rond te kunnen komen. In 2022 rondde hij de opleiding Logistiek Management, gespecialiseerd in wegvervoer, af met onderscheiding.</w:t>
-      </w:r>
-    </w:p>
-    <w:p/>
-    <w:p>
-      <w:r>
-        <w:lastRenderedPageBreak/>
-        <w:t>Hier zijn zn bekendste tracks volgens spotify:</w:t>
+        <w:t xml:space="preserve">DIKKE is de artiestennaam van Mohamed </w:t>
+      </w:r>
+      <w:proofErr w:type="spellStart"/>
+      <w:r>
+        <w:t>Eddahbi</w:t>
+      </w:r>
+      <w:proofErr w:type="spellEnd"/>
+      <w:r>
+        <w:t xml:space="preserve"> </w:t>
+      </w:r>
+      <w:proofErr w:type="spellStart"/>
+      <w:r>
+        <w:t>Agounad</w:t>
+      </w:r>
+      <w:proofErr w:type="spellEnd"/>
+      <w:r>
+        <w:t xml:space="preserve"> (10 november 1997). </w:t>
+      </w:r>
+      <w:proofErr w:type="spellStart"/>
+      <w:r>
+        <w:t>Agounad</w:t>
+      </w:r>
+      <w:proofErr w:type="spellEnd"/>
+      <w:r>
+        <w:t xml:space="preserve"> is een Belgische rapartiest met een </w:t>
+      </w:r>
+      <w:proofErr w:type="spellStart"/>
+      <w:r>
+        <w:t>Imazighen</w:t>
+      </w:r>
+      <w:proofErr w:type="spellEnd"/>
+      <w:r>
+        <w:t>-Marokkaanse achtergrond.</w:t>
+      </w:r>
+    </w:p>
+    <w:p>
+      <w:proofErr w:type="spellStart"/>
+      <w:r>
+        <w:t>Agounad</w:t>
+      </w:r>
+      <w:proofErr w:type="spellEnd"/>
+      <w:r>
+        <w:t xml:space="preserve"> groeide op in Lummen en Maasmechelen als jongste broertje van vijf broers en zussen. Zowel zijn vader als grootvader waren mijnwerkers. Als kind kwam </w:t>
+      </w:r>
+      <w:proofErr w:type="spellStart"/>
+      <w:r>
+        <w:t>Agounad</w:t>
+      </w:r>
+      <w:proofErr w:type="spellEnd"/>
+      <w:r>
+        <w:t xml:space="preserve"> in aanraking met rapmuziek door cd’s die hij van broers vond. Vanaf het moment dat hij op latere leeftijd kennis nam van YouTube, luisterde hij met name naar Nederlandstalige rapmuziek. Naast het luisteren naar muziek, begon </w:t>
+      </w:r>
+      <w:proofErr w:type="spellStart"/>
+      <w:r>
+        <w:t>Agnouad</w:t>
+      </w:r>
+      <w:proofErr w:type="spellEnd"/>
+      <w:r>
+        <w:t xml:space="preserve"> op jonge leeftijd ook al met het schrijven van poëzie. Op zijn veertiende schreef hij zijn eerste nummer. Na een eerste rapnummer op YouTube te hebben geplaatst, postte hij rapvideo’s op Facebook. In deze amateurtracks rapte hij over jarennegentigbeats heen. Volgend op het eerste succes dat hij aldaar verwierf, stapte hij over naar Instagram. Dat alles deed hij onder de naam Moker, die hij na zijn initiële succes veranderde in Dikke.</w:t>
+      </w:r>
+    </w:p>
+    <w:p>
+      <w:proofErr w:type="spellStart"/>
+      <w:r>
+        <w:t>Agounad</w:t>
+      </w:r>
+      <w:proofErr w:type="spellEnd"/>
+      <w:r>
+        <w:t xml:space="preserve"> maakte een tijd lang commerciële muziek om bij te verdienen. Daarna stuurde hij twee demo’s op naar Top </w:t>
+      </w:r>
+      <w:proofErr w:type="spellStart"/>
+      <w:r>
+        <w:t>Notch</w:t>
+      </w:r>
+      <w:proofErr w:type="spellEnd"/>
+      <w:r>
+        <w:t xml:space="preserve"> Belgium. Met succes: de platenmaatschappij bood hem een contract aan. Het debuutalbum dat hij bij het label uitbracht, 130 Kilo, kwam op nummer één binnen op de Belgische Ultratop. Het album kwam in 2021 uit en werd in datzelfde jaar gevolgd door een nieuw album genaamd Nooduitgang. Op de valreep van 2022 bracht DIKKE een derde album met de titel Beef Met Mezelf, uit.  </w:t>
+      </w:r>
+    </w:p>
+    <w:p>
+      <w:r>
+        <w:t xml:space="preserve">Tot op het moment dat </w:t>
+      </w:r>
+      <w:proofErr w:type="spellStart"/>
+      <w:r>
+        <w:t>Agnouad</w:t>
+      </w:r>
+      <w:proofErr w:type="spellEnd"/>
+      <w:r>
+        <w:t xml:space="preserve"> voor optredens werd geboekt, werkte hij in kledingzaken om rond te kunnen komen. In 2022 rondde hij de opleiding Logistiek Management, gespecialiseerd in wegvervoer, af met onderscheiding.</w:t>
+      </w:r>
+    </w:p>
+    <w:p/>
+    <w:p>
+      <w:r>
+        <w:t xml:space="preserve">Hier zijn </w:t>
+      </w:r>
+      <w:proofErr w:type="spellStart"/>
+      <w:r>
+        <w:t>zn</w:t>
+      </w:r>
+      <w:proofErr w:type="spellEnd"/>
+      <w:r>
+        <w:t xml:space="preserve"> bekendste tracks volgens </w:t>
+      </w:r>
+      <w:proofErr w:type="spellStart"/>
+      <w:r>
+        <w:t>spotify</w:t>
+      </w:r>
+      <w:proofErr w:type="spellEnd"/>
+      <w:r>
+        <w:t>:</w:t>
       </w:r>
     </w:p>
     <w:p>
@@ -1627,7 +2107,7 @@
                     <pic:cNvPicPr/>
                   </pic:nvPicPr>
                   <pic:blipFill>
-                    <a:blip r:embed="rId23"/>
+                    <a:blip r:embed="rId22"/>
                     <a:stretch>
                       <a:fillRect/>
                     </a:stretch>
@@ -1650,7 +2130,15 @@
     </w:p>
     <w:p>
       <w:r>
-        <w:t>Dit zijn zn bekendste albums:</w:t>
+        <w:t xml:space="preserve">Dit zijn </w:t>
+      </w:r>
+      <w:proofErr w:type="spellStart"/>
+      <w:r>
+        <w:t>zn</w:t>
+      </w:r>
+      <w:proofErr w:type="spellEnd"/>
+      <w:r>
+        <w:t xml:space="preserve"> bekendste albums:</w:t>
       </w:r>
     </w:p>
     <w:p>
@@ -1674,7 +2162,7 @@
                     <pic:cNvPicPr/>
                   </pic:nvPicPr>
                   <pic:blipFill>
-                    <a:blip r:embed="rId24">
+                    <a:blip r:embed="rId23">
                       <a:extLst>
                         <a:ext uri="{28A0092B-C50C-407E-A947-70E740481C1C}">
                           <a14:useLocalDpi xmlns:a14="http://schemas.microsoft.com/office/drawing/2010/main" val="0"/>
@@ -1723,7 +2211,7 @@
                     <pic:cNvPicPr/>
                   </pic:nvPicPr>
                   <pic:blipFill>
-                    <a:blip r:embed="rId25">
+                    <a:blip r:embed="rId24">
                       <a:extLst>
                         <a:ext uri="{28A0092B-C50C-407E-A947-70E740481C1C}">
                           <a14:useLocalDpi xmlns:a14="http://schemas.microsoft.com/office/drawing/2010/main" val="0"/>
@@ -1769,42 +2257,40 @@
     <w:p>
       <w:pPr>
         <w:rPr>
-          <w:u w:val="single"/>
-        </w:rPr>
-      </w:pPr>
-      <w:r>
-        <w:rPr>
-          <w:u w:val="single"/>
-        </w:rPr>
-        <w:lastRenderedPageBreak/>
-        <w:t>Onze keuzes:</w:t>
-      </w:r>
-    </w:p>
-    <w:p>
-      <w:r>
-        <w:t>op deze pagina vind u een playlist die ikzelf heb gemaakt met alleen maar Belgische rappers. (de artiesten die je op deze site vind en nog veel meer!)</w:t>
-      </w:r>
-    </w:p>
-    <w:p>
-      <w:r>
-        <w:t>(voor zowel de artiestenpagina als de onze keuzes pagina zal je worden doorverwezen naar spotify als je de volledige nummers wilt luisteren.)</w:t>
-      </w:r>
-    </w:p>
-    <w:p>
-      <w:r>
-        <w:t>Hier is een klein voorbeeld hoe ik dit ga aanpakken. Ik heb dit voorbeeld op een website gevonden en hopelijk kan ik dit ook verwezenlijken.</w:t>
-      </w:r>
-    </w:p>
-    <w:p>
+          <w:sz w:val="36"/>
+          <w:szCs w:val="36"/>
+          <w:u w:val="single"/>
+        </w:rPr>
+      </w:pPr>
+      <w:r>
+        <w:rPr>
+          <w:sz w:val="36"/>
+          <w:szCs w:val="36"/>
+          <w:u w:val="single"/>
+        </w:rPr>
+        <w:t>Jazz Brak</w:t>
+      </w:r>
+    </w:p>
+    <w:p>
+      <w:pPr>
+        <w:rPr>
+          <w:sz w:val="36"/>
+          <w:szCs w:val="36"/>
+          <w:u w:val="single"/>
+        </w:rPr>
+      </w:pPr>
       <w:r>
         <w:rPr>
           <w:noProof/>
+          <w:sz w:val="36"/>
+          <w:szCs w:val="36"/>
+          <w:u w:val="single"/>
         </w:rPr>
         <w:drawing>
-          <wp:inline distT="0" distB="0" distL="0" distR="0" wp14:anchorId="79EC0610" wp14:editId="3BFA2830">
+          <wp:inline distT="0" distB="0" distL="0" distR="0" wp14:anchorId="48B03D8E" wp14:editId="70AB1C51">
             <wp:extent cx="5760720" cy="3240405"/>
             <wp:effectExtent l="0" t="0" r="0" b="0"/>
-            <wp:docPr id="569373000" name="Afbeelding 19" descr="Afbeelding met tekst, schermopname, software, Multimediasoftware&#10;&#10;Automatisch gegenereerde beschrijving"/>
+            <wp:docPr id="251645383" name="Afbeelding 1"/>
             <wp:cNvGraphicFramePr>
               <a:graphicFrameLocks xmlns:a="http://schemas.openxmlformats.org/drawingml/2006/main" noChangeAspect="1"/>
             </wp:cNvGraphicFramePr>
@@ -1812,11 +2298,11 @@
               <a:graphicData uri="http://schemas.openxmlformats.org/drawingml/2006/picture">
                 <pic:pic xmlns:pic="http://schemas.openxmlformats.org/drawingml/2006/picture">
                   <pic:nvPicPr>
-                    <pic:cNvPr id="569373000" name="Afbeelding 19" descr="Afbeelding met tekst, schermopname, software, Multimediasoftware&#10;&#10;Automatisch gegenereerde beschrijving"/>
+                    <pic:cNvPr id="251645383" name="Afbeelding 251645383"/>
                     <pic:cNvPicPr/>
                   </pic:nvPicPr>
                   <pic:blipFill>
-                    <a:blip r:embed="rId26" cstate="print">
+                    <a:blip r:embed="rId25" cstate="print">
                       <a:extLst>
                         <a:ext uri="{28A0092B-C50C-407E-A947-70E740481C1C}">
                           <a14:useLocalDpi xmlns:a14="http://schemas.microsoft.com/office/drawing/2010/main" val="0"/>
@@ -1845,44 +2331,76 @@
     </w:p>
     <w:p>
       <w:r>
-        <w:t>(dit voorbeeld wil ik waarschijnlijk ook gebruiken voor de bekendste nummers van de artiesten. Dan maak ik zelf een playlist en dan verwerk ik deze op de website.)</w:t>
-      </w:r>
-    </w:p>
-    <w:p>
-      <w:pPr>
-        <w:rPr>
-          <w:u w:val="single"/>
-        </w:rPr>
-      </w:pPr>
-      <w:r>
-        <w:rPr>
-          <w:u w:val="single"/>
-        </w:rPr>
-        <w:t>Feedback:</w:t>
-      </w:r>
-    </w:p>
-    <w:p>
-      <w:r>
-        <w:t>Op deze pagina kan je altijd feedback achterlaten wat beter kan</w:t>
-      </w:r>
-      <w:r>
-        <w:t>.</w:t>
-      </w:r>
-      <w:r>
-        <w:t xml:space="preserve"> Dit zal er ongeveer zo uitzien:</w:t>
-      </w:r>
-    </w:p>
-    <w:p>
-      <w:r>
-        <w:rPr>
-          <w:noProof/>
-        </w:rPr>
-        <w:lastRenderedPageBreak/>
+        <w:t xml:space="preserve">Jazz Brak maakt sinds het begin deel uit van de Brusselse hip hop groep STIKSTOF. Samen met Zwangere Guy, </w:t>
+      </w:r>
+      <w:proofErr w:type="spellStart"/>
+      <w:r>
+        <w:t>Astrofisiks</w:t>
+      </w:r>
+      <w:proofErr w:type="spellEnd"/>
+      <w:r>
+        <w:t xml:space="preserve"> en DJ Vega plaveien zij  sinds 2010 gestaag de weg naar boven op allerhande festivals en concerten met klassiekers en </w:t>
+      </w:r>
+      <w:proofErr w:type="spellStart"/>
+      <w:r>
+        <w:t>bangers</w:t>
+      </w:r>
+      <w:proofErr w:type="spellEnd"/>
+      <w:r>
+        <w:t xml:space="preserve">. </w:t>
+      </w:r>
+    </w:p>
+    <w:p>
+      <w:r>
+        <w:t xml:space="preserve">Als Brusselaar toont Jasper De Ridder </w:t>
+      </w:r>
+      <w:proofErr w:type="spellStart"/>
+      <w:r>
+        <w:t>aka</w:t>
+      </w:r>
+      <w:proofErr w:type="spellEnd"/>
+      <w:r>
+        <w:t xml:space="preserve"> Jazz Brak nu een inkijk in zijn persoonlijke leven en zocht hij de juiste woorden om de haat-liefdeverhouding met de hoofdstad te beschrijven. </w:t>
+      </w:r>
+    </w:p>
+    <w:p>
+      <w:r>
+        <w:t xml:space="preserve">‘BRAK’ is de titel van zijn eerste soloalbum, dat op 23 maart 2023 het licht zal zien. Verwacht van hem geen groteske woorden over blaffers en bijters maar een vergrootglas op zijn generatie, zijn omgeving en familie. </w:t>
+      </w:r>
+    </w:p>
+    <w:p>
+      <w:r>
+        <w:t>“ Brussel is de stad en we staan er, met liefde! Alles is hier echt! En da ziet ge! “</w:t>
+      </w:r>
+    </w:p>
+    <w:p>
+      <w:r>
+        <w:t xml:space="preserve">Hier zijn </w:t>
+      </w:r>
+      <w:proofErr w:type="spellStart"/>
+      <w:r>
+        <w:t>zn</w:t>
+      </w:r>
+      <w:proofErr w:type="spellEnd"/>
+      <w:r>
+        <w:t xml:space="preserve"> bekendste tracks volgens </w:t>
+      </w:r>
+      <w:proofErr w:type="spellStart"/>
+      <w:r>
+        <w:t>spotify</w:t>
+      </w:r>
+      <w:proofErr w:type="spellEnd"/>
+      <w:r>
+        <w:t>:</w:t>
+      </w:r>
+    </w:p>
+    <w:p>
+      <w:r>
         <w:drawing>
-          <wp:inline distT="0" distB="0" distL="0" distR="0" wp14:anchorId="5CF2BFE6" wp14:editId="14F6A993">
-            <wp:extent cx="5760720" cy="3240405"/>
-            <wp:effectExtent l="0" t="0" r="0" b="0"/>
-            <wp:docPr id="1685147701" name="Afbeelding 1" descr="Afbeelding met tekst, software, Multimediasoftware, Computerpictogram&#10;&#10;Automatisch gegenereerde beschrijving"/>
+          <wp:inline distT="0" distB="0" distL="0" distR="0" wp14:anchorId="69AB9BD2" wp14:editId="7BCF3161">
+            <wp:extent cx="5760720" cy="1465580"/>
+            <wp:effectExtent l="0" t="0" r="0" b="1270"/>
+            <wp:docPr id="1420533983" name="Afbeelding 1" descr="Afbeelding met tekst, software, schermopname&#10;&#10;Automatisch gegenereerde beschrijving"/>
             <wp:cNvGraphicFramePr>
               <a:graphicFrameLocks xmlns:a="http://schemas.openxmlformats.org/drawingml/2006/main" noChangeAspect="1"/>
             </wp:cNvGraphicFramePr>
@@ -1890,11 +2408,182 @@
               <a:graphicData uri="http://schemas.openxmlformats.org/drawingml/2006/picture">
                 <pic:pic xmlns:pic="http://schemas.openxmlformats.org/drawingml/2006/picture">
                   <pic:nvPicPr>
-                    <pic:cNvPr id="1685147701" name="Afbeelding 1" descr="Afbeelding met tekst, software, Multimediasoftware, Computerpictogram&#10;&#10;Automatisch gegenereerde beschrijving"/>
+                    <pic:cNvPr id="1420533983" name="Afbeelding 1" descr="Afbeelding met tekst, software, schermopname&#10;&#10;Automatisch gegenereerde beschrijving"/>
                     <pic:cNvPicPr/>
                   </pic:nvPicPr>
                   <pic:blipFill>
-                    <a:blip r:embed="rId27"/>
+                    <a:blip r:embed="rId26"/>
+                    <a:stretch>
+                      <a:fillRect/>
+                    </a:stretch>
+                  </pic:blipFill>
+                  <pic:spPr>
+                    <a:xfrm>
+                      <a:off x="0" y="0"/>
+                      <a:ext cx="5760720" cy="1465580"/>
+                    </a:xfrm>
+                    <a:prstGeom prst="rect">
+                      <a:avLst/>
+                    </a:prstGeom>
+                  </pic:spPr>
+                </pic:pic>
+              </a:graphicData>
+            </a:graphic>
+          </wp:inline>
+        </w:drawing>
+      </w:r>
+    </w:p>
+    <w:p/>
+    <w:p/>
+    <w:p/>
+    <w:p/>
+    <w:p>
+      <w:r>
+        <w:t>Dit (voorlopig) zijn enigste album:</w:t>
+      </w:r>
+    </w:p>
+    <w:p>
+      <w:r>
+        <w:rPr>
+          <w:noProof/>
+        </w:rPr>
+        <w:drawing>
+          <wp:inline distT="0" distB="0" distL="0" distR="0" wp14:anchorId="242C7FEB" wp14:editId="1A79EA34">
+            <wp:extent cx="2133600" cy="2133600"/>
+            <wp:effectExtent l="0" t="0" r="0" b="0"/>
+            <wp:docPr id="411952523" name="Afbeelding 2" descr="Afbeelding met raam, gebouw, buitenshuis, hemel&#10;&#10;Automatisch gegenereerde beschrijving"/>
+            <wp:cNvGraphicFramePr>
+              <a:graphicFrameLocks xmlns:a="http://schemas.openxmlformats.org/drawingml/2006/main" noChangeAspect="1"/>
+            </wp:cNvGraphicFramePr>
+            <a:graphic xmlns:a="http://schemas.openxmlformats.org/drawingml/2006/main">
+              <a:graphicData uri="http://schemas.openxmlformats.org/drawingml/2006/picture">
+                <pic:pic xmlns:pic="http://schemas.openxmlformats.org/drawingml/2006/picture">
+                  <pic:nvPicPr>
+                    <pic:cNvPr id="411952523" name="Afbeelding 2" descr="Afbeelding met raam, gebouw, buitenshuis, hemel&#10;&#10;Automatisch gegenereerde beschrijving"/>
+                    <pic:cNvPicPr/>
+                  </pic:nvPicPr>
+                  <pic:blipFill>
+                    <a:blip r:embed="rId27">
+                      <a:extLst>
+                        <a:ext uri="{28A0092B-C50C-407E-A947-70E740481C1C}">
+                          <a14:useLocalDpi xmlns:a14="http://schemas.microsoft.com/office/drawing/2010/main" val="0"/>
+                        </a:ext>
+                      </a:extLst>
+                    </a:blip>
+                    <a:stretch>
+                      <a:fillRect/>
+                    </a:stretch>
+                  </pic:blipFill>
+                  <pic:spPr>
+                    <a:xfrm>
+                      <a:off x="0" y="0"/>
+                      <a:ext cx="2133600" cy="2133600"/>
+                    </a:xfrm>
+                    <a:prstGeom prst="rect">
+                      <a:avLst/>
+                    </a:prstGeom>
+                  </pic:spPr>
+                </pic:pic>
+              </a:graphicData>
+            </a:graphic>
+          </wp:inline>
+        </w:drawing>
+      </w:r>
+    </w:p>
+    <w:p/>
+    <w:p/>
+    <w:p/>
+    <w:p/>
+    <w:p/>
+    <w:p/>
+    <w:p/>
+    <w:p/>
+    <w:p/>
+    <w:p/>
+    <w:p/>
+    <w:p/>
+    <w:p/>
+    <w:p/>
+    <w:p/>
+    <w:p/>
+    <w:p/>
+    <w:p/>
+    <w:p/>
+    <w:p/>
+    <w:p/>
+    <w:p>
+      <w:pPr>
+        <w:rPr>
+          <w:u w:val="single"/>
+        </w:rPr>
+      </w:pPr>
+      <w:r>
+        <w:rPr>
+          <w:u w:val="single"/>
+        </w:rPr>
+        <w:lastRenderedPageBreak/>
+        <w:t>Onze keuzes:</w:t>
+      </w:r>
+    </w:p>
+    <w:p>
+      <w:r>
+        <w:t xml:space="preserve">op deze pagina vind u een </w:t>
+      </w:r>
+      <w:proofErr w:type="spellStart"/>
+      <w:r>
+        <w:t>playlist</w:t>
+      </w:r>
+      <w:proofErr w:type="spellEnd"/>
+      <w:r>
+        <w:t xml:space="preserve"> die ikzelf heb gemaakt met alleen maar Belgische rappers. (de artiesten die je op deze site vind en nog veel meer!)</w:t>
+      </w:r>
+    </w:p>
+    <w:p>
+      <w:r>
+        <w:t xml:space="preserve">(voor zowel de artiestenpagina als de onze keuzes pagina zal je worden doorverwezen naar </w:t>
+      </w:r>
+      <w:proofErr w:type="spellStart"/>
+      <w:r>
+        <w:t>spotify</w:t>
+      </w:r>
+      <w:proofErr w:type="spellEnd"/>
+      <w:r>
+        <w:t xml:space="preserve"> als je de volledige nummers wilt luisteren.)</w:t>
+      </w:r>
+    </w:p>
+    <w:p>
+      <w:r>
+        <w:t>Hier is een klein voorbeeld hoe ik dit ga aanpakken. Ik heb dit voorbeeld op een website gevonden en hopelijk kan ik dit ook verwezenlijken.</w:t>
+      </w:r>
+    </w:p>
+    <w:p>
+      <w:r>
+        <w:rPr>
+          <w:noProof/>
+        </w:rPr>
+        <w:drawing>
+          <wp:inline distT="0" distB="0" distL="0" distR="0" wp14:anchorId="79EC0610" wp14:editId="3BFA2830">
+            <wp:extent cx="5760720" cy="3240405"/>
+            <wp:effectExtent l="0" t="0" r="0" b="0"/>
+            <wp:docPr id="569373000" name="Afbeelding 19" descr="Afbeelding met tekst, schermopname, software, Multimediasoftware&#10;&#10;Automatisch gegenereerde beschrijving"/>
+            <wp:cNvGraphicFramePr>
+              <a:graphicFrameLocks xmlns:a="http://schemas.openxmlformats.org/drawingml/2006/main" noChangeAspect="1"/>
+            </wp:cNvGraphicFramePr>
+            <a:graphic xmlns:a="http://schemas.openxmlformats.org/drawingml/2006/main">
+              <a:graphicData uri="http://schemas.openxmlformats.org/drawingml/2006/picture">
+                <pic:pic xmlns:pic="http://schemas.openxmlformats.org/drawingml/2006/picture">
+                  <pic:nvPicPr>
+                    <pic:cNvPr id="569373000" name="Afbeelding 19" descr="Afbeelding met tekst, schermopname, software, Multimediasoftware&#10;&#10;Automatisch gegenereerde beschrijving"/>
+                    <pic:cNvPicPr/>
+                  </pic:nvPicPr>
+                  <pic:blipFill>
+                    <a:blip r:embed="rId28" cstate="print">
+                      <a:extLst>
+                        <a:ext uri="{28A0092B-C50C-407E-A947-70E740481C1C}">
+                          <a14:useLocalDpi xmlns:a14="http://schemas.microsoft.com/office/drawing/2010/main" val="0"/>
+                        </a:ext>
+                      </a:extLst>
+                    </a:blip>
                     <a:stretch>
                       <a:fillRect/>
                     </a:stretch>
@@ -1917,11 +2606,202 @@
     </w:p>
     <w:p>
       <w:r>
-        <w:t>(ik heb iets anders in gedachten maar een beter voorbeeld vond ik niet maar dan heb je al een idee waar ik naartoe wil)</w:t>
-      </w:r>
-    </w:p>
-    <w:p/>
-    <w:p/>
+        <w:t xml:space="preserve">(dit voorbeeld wil ik waarschijnlijk ook gebruiken voor de bekendste nummers van de artiesten. Dan maak ik zelf een </w:t>
+      </w:r>
+      <w:proofErr w:type="spellStart"/>
+      <w:r>
+        <w:t>playlist</w:t>
+      </w:r>
+      <w:proofErr w:type="spellEnd"/>
+      <w:r>
+        <w:t xml:space="preserve"> en dan verwerk ik deze op de website.)</w:t>
+      </w:r>
+    </w:p>
+    <w:p>
+      <w:pPr>
+        <w:rPr>
+          <w:u w:val="single"/>
+        </w:rPr>
+      </w:pPr>
+      <w:r>
+        <w:rPr>
+          <w:u w:val="single"/>
+        </w:rPr>
+        <w:t>contact</w:t>
+      </w:r>
+      <w:r>
+        <w:rPr>
+          <w:u w:val="single"/>
+        </w:rPr>
+        <w:t>:</w:t>
+      </w:r>
+    </w:p>
+    <w:p>
+      <w:r>
+        <w:t xml:space="preserve">op de contactpagina kan mijn email adres vinden en ook </w:t>
+      </w:r>
+      <w:proofErr w:type="spellStart"/>
+      <w:r>
+        <w:t>mn</w:t>
+      </w:r>
+      <w:proofErr w:type="spellEnd"/>
+      <w:r>
+        <w:t xml:space="preserve"> sociale media met behulp van deze sneltoetsen.</w:t>
+      </w:r>
+    </w:p>
+    <w:p>
+      <w:r>
+        <w:rPr>
+          <w:noProof/>
+        </w:rPr>
+        <w:drawing>
+          <wp:inline distT="0" distB="0" distL="0" distR="0" wp14:anchorId="2C2B2AC3" wp14:editId="0F14477F">
+            <wp:extent cx="2583404" cy="487722"/>
+            <wp:effectExtent l="0" t="0" r="7620" b="7620"/>
+            <wp:docPr id="2072246134" name="Afbeelding 1" descr="Afbeelding met logo, wit, Graphics, symbool&#10;&#10;Automatisch gegenereerde beschrijving"/>
+            <wp:cNvGraphicFramePr>
+              <a:graphicFrameLocks xmlns:a="http://schemas.openxmlformats.org/drawingml/2006/main" noChangeAspect="1"/>
+            </wp:cNvGraphicFramePr>
+            <a:graphic xmlns:a="http://schemas.openxmlformats.org/drawingml/2006/main">
+              <a:graphicData uri="http://schemas.openxmlformats.org/drawingml/2006/picture">
+                <pic:pic xmlns:pic="http://schemas.openxmlformats.org/drawingml/2006/picture">
+                  <pic:nvPicPr>
+                    <pic:cNvPr id="2072246134" name="Afbeelding 1" descr="Afbeelding met logo, wit, Graphics, symbool&#10;&#10;Automatisch gegenereerde beschrijving"/>
+                    <pic:cNvPicPr/>
+                  </pic:nvPicPr>
+                  <pic:blipFill>
+                    <a:blip r:embed="rId29"/>
+                    <a:stretch>
+                      <a:fillRect/>
+                    </a:stretch>
+                  </pic:blipFill>
+                  <pic:spPr>
+                    <a:xfrm>
+                      <a:off x="0" y="0"/>
+                      <a:ext cx="2583404" cy="487722"/>
+                    </a:xfrm>
+                    <a:prstGeom prst="rect">
+                      <a:avLst/>
+                    </a:prstGeom>
+                  </pic:spPr>
+                </pic:pic>
+              </a:graphicData>
+            </a:graphic>
+          </wp:inline>
+        </w:drawing>
+      </w:r>
+    </w:p>
+    <w:p/>
+    <w:p>
+      <w:pPr>
+        <w:rPr>
+          <w:sz w:val="36"/>
+          <w:szCs w:val="36"/>
+          <w:u w:val="single"/>
+        </w:rPr>
+      </w:pPr>
+      <w:r>
+        <w:rPr>
+          <w:sz w:val="36"/>
+          <w:szCs w:val="36"/>
+          <w:u w:val="single"/>
+        </w:rPr>
+        <w:t>Voorbeelden van de concurrentie</w:t>
+      </w:r>
+    </w:p>
+    <w:p>
+      <w:r>
+        <w:t xml:space="preserve">Hier een paar voorbeelden van de concurrentie: </w:t>
+      </w:r>
+    </w:p>
+    <w:p/>
+    <w:p/>
+    <w:p>
+      <w:r>
+        <w:lastRenderedPageBreak/>
+        <w:drawing>
+          <wp:inline distT="0" distB="0" distL="0" distR="0" wp14:anchorId="5DE76536" wp14:editId="1AD811AE">
+            <wp:extent cx="5760720" cy="2911475"/>
+            <wp:effectExtent l="0" t="0" r="0" b="3175"/>
+            <wp:docPr id="1993496580" name="Afbeelding 1"/>
+            <wp:cNvGraphicFramePr>
+              <a:graphicFrameLocks xmlns:a="http://schemas.openxmlformats.org/drawingml/2006/main" noChangeAspect="1"/>
+            </wp:cNvGraphicFramePr>
+            <a:graphic xmlns:a="http://schemas.openxmlformats.org/drawingml/2006/main">
+              <a:graphicData uri="http://schemas.openxmlformats.org/drawingml/2006/picture">
+                <pic:pic xmlns:pic="http://schemas.openxmlformats.org/drawingml/2006/picture">
+                  <pic:nvPicPr>
+                    <pic:cNvPr id="1993496580" name=""/>
+                    <pic:cNvPicPr/>
+                  </pic:nvPicPr>
+                  <pic:blipFill rotWithShape="1">
+                    <a:blip r:embed="rId30"/>
+                    <a:srcRect t="49808"/>
+                    <a:stretch/>
+                  </pic:blipFill>
+                  <pic:spPr bwMode="auto">
+                    <a:xfrm>
+                      <a:off x="0" y="0"/>
+                      <a:ext cx="5760720" cy="2911475"/>
+                    </a:xfrm>
+                    <a:prstGeom prst="rect">
+                      <a:avLst/>
+                    </a:prstGeom>
+                    <a:ln>
+                      <a:noFill/>
+                    </a:ln>
+                    <a:extLst>
+                      <a:ext uri="{53640926-AAD7-44D8-BBD7-CCE9431645EC}">
+                        <a14:shadowObscured xmlns:a14="http://schemas.microsoft.com/office/drawing/2010/main"/>
+                      </a:ext>
+                    </a:extLst>
+                  </pic:spPr>
+                </pic:pic>
+              </a:graphicData>
+            </a:graphic>
+          </wp:inline>
+        </w:drawing>
+      </w:r>
+    </w:p>
+    <w:p>
+      <w:r>
+        <w:drawing>
+          <wp:inline distT="0" distB="0" distL="0" distR="0" wp14:anchorId="211373EA" wp14:editId="576F9F11">
+            <wp:extent cx="5760720" cy="2832100"/>
+            <wp:effectExtent l="0" t="0" r="0" b="6350"/>
+            <wp:docPr id="63452697" name="Afbeelding 1" descr="Afbeelding met tekst, schermopname, software, Menselijk gezicht&#10;&#10;Automatisch gegenereerde beschrijving"/>
+            <wp:cNvGraphicFramePr>
+              <a:graphicFrameLocks xmlns:a="http://schemas.openxmlformats.org/drawingml/2006/main" noChangeAspect="1"/>
+            </wp:cNvGraphicFramePr>
+            <a:graphic xmlns:a="http://schemas.openxmlformats.org/drawingml/2006/main">
+              <a:graphicData uri="http://schemas.openxmlformats.org/drawingml/2006/picture">
+                <pic:pic xmlns:pic="http://schemas.openxmlformats.org/drawingml/2006/picture">
+                  <pic:nvPicPr>
+                    <pic:cNvPr id="63452697" name="Afbeelding 1" descr="Afbeelding met tekst, schermopname, software, Menselijk gezicht&#10;&#10;Automatisch gegenereerde beschrijving"/>
+                    <pic:cNvPicPr/>
+                  </pic:nvPicPr>
+                  <pic:blipFill>
+                    <a:blip r:embed="rId31"/>
+                    <a:stretch>
+                      <a:fillRect/>
+                    </a:stretch>
+                  </pic:blipFill>
+                  <pic:spPr>
+                    <a:xfrm>
+                      <a:off x="0" y="0"/>
+                      <a:ext cx="5760720" cy="2832100"/>
+                    </a:xfrm>
+                    <a:prstGeom prst="rect">
+                      <a:avLst/>
+                    </a:prstGeom>
+                  </pic:spPr>
+                </pic:pic>
+              </a:graphicData>
+            </a:graphic>
+          </wp:inline>
+        </w:drawing>
+      </w:r>
+    </w:p>
     <w:p/>
     <w:p/>
     <w:p/>

</xml_diff>